<commit_message>
Updated security of API Key updated CV's with up to date version and added Loader at page Launch with smooth fade
</commit_message>
<xml_diff>
--- a/public/cv/Craig Lawson.docx
+++ b/public/cv/Craig Lawson.docx
@@ -22,11 +22,6 @@
         <w:t>Craig Lawson</w:t>
       </w:r>
       <w:r>
-        <w:rPr>
-          <w:rFonts w:ascii="Arial" w:hAnsi="Arial" w:cs="Arial"/>
-          <w:sz w:val="20"/>
-          <w:szCs w:val="20"/>
-        </w:rPr>
         <w:br/>
       </w:r>
       <w:r>
@@ -37,7 +32,7 @@
         </w:rPr>
         <w:t xml:space="preserve">Drumcliffe, Sligo • </w:t>
       </w:r>
-      <w:hyperlink r:id="rId5" w:history="1">
+      <w:hyperlink r:id="Ra19179d0104a4c06">
         <w:r>
           <w:rPr>
             <w:rStyle w:val="Hyperlink"/>
@@ -56,13 +51,32 @@
         </w:rPr>
         <w:t xml:space="preserve"> • +353873652502 • </w:t>
       </w:r>
+      <w:hyperlink r:id="Raa736581009648c9">
+        <w:r>
+          <w:rPr>
+            <w:rStyle w:val="Hyperlink"/>
+            <w:rFonts w:ascii="Arial" w:hAnsi="Arial" w:cs="Arial"/>
+            <w:sz w:val="18"/>
+            <w:szCs w:val="18"/>
+          </w:rPr>
+          <w:t>https://www.linkedin.com/in/craig-law-son</w:t>
+        </w:r>
+      </w:hyperlink>
       <w:r>
         <w:rPr>
           <w:rFonts w:ascii="Arial" w:hAnsi="Arial" w:cs="Arial"/>
           <w:sz w:val="18"/>
           <w:szCs w:val="18"/>
         </w:rPr>
-        <w:t>https://www.linkedin.com/in/craig-law-son</w:t>
+        <w:t xml:space="preserve"> • </w:t>
+      </w:r>
+      <w:r>
+        <w:rPr>
+          <w:rFonts w:ascii="Arial" w:hAnsi="Arial" w:cs="Arial"/>
+          <w:sz w:val="18"/>
+          <w:szCs w:val="18"/>
+        </w:rPr>
+        <w:t>craiglawsonnn.github.io/port/</w:t>
       </w:r>
     </w:p>
     <w:p>
@@ -82,7 +96,7 @@
           <w:szCs w:val="20"/>
         </w:rPr>
         <w:pict w14:anchorId="11E8106C">
-          <v:rect id="_x0000_i1440" style="width:0;height:1.5pt" o:hralign="center" o:hrstd="t" o:hr="t" fillcolor="#a0a0a0" stroked="f"/>
+          <v:rect id="_x0000_i1440" style="width:0;height:1.5pt" o:hr="t" o:hrstd="t" o:hralign="center" fillcolor="#a0a0a0" stroked="f"/>
         </w:pict>
       </w:r>
     </w:p>
@@ -162,6 +176,7 @@
     </w:p>
     <w:p>
       <w:pPr>
+        <w:pStyle w:val="Normal"/>
         <w:spacing w:after="0"/>
         <w:ind w:left="-426" w:hanging="141"/>
         <w:rPr>
@@ -170,27 +185,6 @@
           <w:szCs w:val="20"/>
         </w:rPr>
       </w:pPr>
-    </w:p>
-    <w:p>
-      <w:pPr>
-        <w:spacing w:after="0"/>
-        <w:ind w:left="-426" w:hanging="141"/>
-        <w:rPr>
-          <w:rFonts w:ascii="Arial" w:hAnsi="Arial" w:cs="Arial"/>
-          <w:sz w:val="20"/>
-          <w:szCs w:val="20"/>
-        </w:rPr>
-      </w:pPr>
-      <w:r>
-        <w:rPr>
-          <w:rFonts w:ascii="Arial" w:hAnsi="Arial" w:cs="Arial"/>
-          <w:sz w:val="20"/>
-          <w:szCs w:val="20"/>
-        </w:rPr>
-        <w:pict w14:anchorId="0ECAA886">
-          <v:rect id="_x0000_i1441" style="width:0;height:1.5pt" o:hralign="center" o:hrstd="t" o:hr="t" fillcolor="#a0a0a0" stroked="f"/>
-        </w:pict>
-      </w:r>
     </w:p>
     <w:p>
       <w:pPr>
@@ -436,30 +430,55 @@
       <w:r>
         <w:rPr>
           <w:rFonts w:ascii="Arial" w:hAnsi="Arial" w:cs="Arial"/>
-          <w:b/>
-          <w:bCs/>
+          <w:b w:val="1"/>
+          <w:bCs w:val="1"/>
           <w:sz w:val="20"/>
           <w:szCs w:val="20"/>
         </w:rPr>
         <w:t>The Original Fudge Kitchen - Cape May, NJ, USA</w:t>
       </w:r>
       <w:r>
-        <w:rPr>
-          <w:rFonts w:ascii="Arial" w:hAnsi="Arial" w:cs="Arial"/>
-          <w:sz w:val="20"/>
-          <w:szCs w:val="20"/>
-        </w:rPr>
         <w:br/>
       </w:r>
       <w:r>
         <w:rPr>
           <w:rFonts w:ascii="Arial" w:hAnsi="Arial" w:cs="Arial"/>
-          <w:i/>
-          <w:iCs/>
-          <w:sz w:val="20"/>
-          <w:szCs w:val="20"/>
-        </w:rPr>
-        <w:t>June 2023 - October 2023</w:t>
+          <w:i w:val="1"/>
+          <w:iCs w:val="1"/>
+          <w:sz w:val="20"/>
+          <w:szCs w:val="20"/>
+        </w:rPr>
+        <w:t>June 202</w:t>
+      </w:r>
+      <w:r>
+        <w:rPr>
+          <w:rFonts w:ascii="Arial" w:hAnsi="Arial" w:cs="Arial"/>
+          <w:i w:val="1"/>
+          <w:iCs w:val="1"/>
+          <w:sz w:val="20"/>
+          <w:szCs w:val="20"/>
+        </w:rPr>
+        <w:t>4</w:t>
+      </w:r>
+      <w:r>
+        <w:rPr>
+          <w:rFonts w:ascii="Arial" w:hAnsi="Arial" w:cs="Arial"/>
+          <w:i w:val="1"/>
+          <w:iCs w:val="1"/>
+          <w:sz w:val="20"/>
+          <w:szCs w:val="20"/>
+        </w:rPr>
+        <w:t xml:space="preserve"> - October 202</w:t>
+      </w:r>
+      <w:r>
+        <w:rPr>
+          <w:rFonts w:ascii="Arial" w:hAnsi="Arial" w:cs="Arial"/>
+          <w:i w:val="1"/>
+          <w:iCs w:val="1"/>
+          <w:sz w:val="20"/>
+          <w:szCs w:val="20"/>
+        </w:rPr>
+        <w:t>4</w:t>
       </w:r>
     </w:p>
     <w:p>
@@ -566,37 +585,54 @@
         <w:ind w:left="-426" w:hanging="141"/>
         <w:rPr>
           <w:rFonts w:ascii="Arial" w:hAnsi="Arial" w:cs="Arial"/>
-          <w:sz w:val="20"/>
-          <w:szCs w:val="20"/>
-        </w:rPr>
-      </w:pPr>
-      <w:r>
-        <w:rPr>
-          <w:rFonts w:ascii="Arial" w:hAnsi="Arial" w:cs="Arial"/>
-          <w:b/>
-          <w:bCs/>
+          <w:i w:val="1"/>
+          <w:iCs w:val="1"/>
+          <w:sz w:val="20"/>
+          <w:szCs w:val="20"/>
+        </w:rPr>
+      </w:pPr>
+      <w:r>
+        <w:rPr>
+          <w:rFonts w:ascii="Arial" w:hAnsi="Arial" w:cs="Arial"/>
+          <w:b w:val="1"/>
+          <w:bCs w:val="1"/>
           <w:sz w:val="20"/>
           <w:szCs w:val="20"/>
         </w:rPr>
         <w:t>Mullen’s Spar - Sligo, Ireland</w:t>
       </w:r>
       <w:r>
-        <w:rPr>
-          <w:rFonts w:ascii="Arial" w:hAnsi="Arial" w:cs="Arial"/>
-          <w:sz w:val="20"/>
-          <w:szCs w:val="20"/>
-        </w:rPr>
         <w:br/>
       </w:r>
       <w:r>
         <w:rPr>
           <w:rFonts w:ascii="Arial" w:hAnsi="Arial" w:cs="Arial"/>
-          <w:i/>
-          <w:iCs/>
-          <w:sz w:val="20"/>
-          <w:szCs w:val="20"/>
-        </w:rPr>
-        <w:t>January 2018 - December 2024</w:t>
+          <w:i w:val="1"/>
+          <w:iCs w:val="1"/>
+          <w:sz w:val="20"/>
+          <w:szCs w:val="20"/>
+        </w:rPr>
+        <w:t xml:space="preserve">January 2018 - </w:t>
+      </w:r>
+      <w:r>
+        <w:rPr>
+          <w:rFonts w:ascii="Arial" w:hAnsi="Arial" w:cs="Arial"/>
+          <w:i w:val="1"/>
+          <w:iCs w:val="1"/>
+          <w:sz w:val="20"/>
+          <w:szCs w:val="20"/>
+        </w:rPr>
+        <w:t>November</w:t>
+      </w:r>
+      <w:r>
+        <w:rPr>
+          <w:rFonts w:ascii="Arial" w:hAnsi="Arial" w:cs="Arial"/>
+          <w:i w:val="1"/>
+          <w:iCs w:val="1"/>
+          <w:sz w:val="20"/>
+          <w:szCs w:val="20"/>
+        </w:rPr>
+        <w:t xml:space="preserve"> 2024</w:t>
       </w:r>
     </w:p>
     <w:p>
@@ -814,7 +850,7 @@
           <w:szCs w:val="20"/>
         </w:rPr>
         <w:pict w14:anchorId="0FAFD361">
-          <v:rect id="_x0000_i1442" style="width:0;height:1.5pt" o:hralign="center" o:hrstd="t" o:hr="t" fillcolor="#a0a0a0" stroked="f"/>
+          <v:rect id="_x0000_i1442" style="width:0;height:1.5pt" o:hr="t" o:hrstd="t" o:hralign="center" fillcolor="#a0a0a0" stroked="f"/>
         </w:pict>
       </w:r>
     </w:p>
@@ -883,39 +919,64 @@
         <w:ind w:left="-426" w:hanging="141"/>
         <w:rPr>
           <w:rFonts w:ascii="Arial" w:hAnsi="Arial" w:cs="Arial"/>
-          <w:i/>
-          <w:iCs/>
-          <w:sz w:val="20"/>
-          <w:szCs w:val="20"/>
-        </w:rPr>
-      </w:pPr>
-      <w:r>
-        <w:rPr>
-          <w:rFonts w:ascii="Arial" w:hAnsi="Arial" w:cs="Arial"/>
-          <w:b/>
-          <w:bCs/>
+          <w:i w:val="1"/>
+          <w:iCs w:val="1"/>
+          <w:sz w:val="20"/>
+          <w:szCs w:val="20"/>
+        </w:rPr>
+      </w:pPr>
+      <w:r>
+        <w:rPr>
+          <w:rFonts w:ascii="Arial" w:hAnsi="Arial" w:cs="Arial"/>
+          <w:b w:val="1"/>
+          <w:bCs w:val="1"/>
           <w:sz w:val="20"/>
           <w:szCs w:val="20"/>
         </w:rPr>
         <w:t>Atlantic Technological University - Sligo, Ireland</w:t>
       </w:r>
       <w:r>
-        <w:rPr>
-          <w:rFonts w:ascii="Arial" w:hAnsi="Arial" w:cs="Arial"/>
-          <w:sz w:val="20"/>
-          <w:szCs w:val="20"/>
-        </w:rPr>
         <w:br/>
       </w:r>
       <w:r>
         <w:rPr>
           <w:rFonts w:ascii="Arial" w:hAnsi="Arial" w:cs="Arial"/>
-          <w:i/>
-          <w:iCs/>
-          <w:sz w:val="20"/>
-          <w:szCs w:val="20"/>
-        </w:rPr>
-        <w:t>January 2020 - December 2024</w:t>
+          <w:i w:val="1"/>
+          <w:iCs w:val="1"/>
+          <w:sz w:val="20"/>
+          <w:szCs w:val="20"/>
+        </w:rPr>
+        <w:t>August</w:t>
+      </w:r>
+      <w:r>
+        <w:rPr>
+          <w:rFonts w:ascii="Arial" w:hAnsi="Arial" w:cs="Arial"/>
+          <w:i w:val="1"/>
+          <w:iCs w:val="1"/>
+          <w:sz w:val="20"/>
+          <w:szCs w:val="20"/>
+        </w:rPr>
+        <w:t xml:space="preserve"> 2020 - </w:t>
+      </w:r>
+      <w:r>
+        <w:rPr>
+          <w:rFonts w:ascii="Arial" w:hAnsi="Arial" w:cs="Arial"/>
+          <w:i w:val="1"/>
+          <w:iCs w:val="1"/>
+          <w:sz w:val="20"/>
+          <w:szCs w:val="20"/>
+        </w:rPr>
+        <w:t>October</w:t>
+      </w:r>
+      <w:r>
+        <w:rPr>
+          <w:rFonts w:ascii="Arial" w:hAnsi="Arial" w:cs="Arial"/>
+          <w:i w:val="1"/>
+          <w:iCs w:val="1"/>
+          <w:sz w:val="20"/>
+          <w:szCs w:val="20"/>
+        </w:rPr>
+        <w:t xml:space="preserve"> 2024</w:t>
       </w:r>
     </w:p>
     <w:p>
@@ -969,7 +1030,7 @@
         </w:rPr>
         <w:lastRenderedPageBreak/>
         <w:pict w14:anchorId="674CFAA4">
-          <v:rect id="_x0000_i1443" style="width:0;height:1.5pt" o:hralign="center" o:hrstd="t" o:hr="t" fillcolor="#a0a0a0" stroked="f"/>
+          <v:rect id="_x0000_i1443" style="width:0;height:1.5pt" o:hr="t" o:hrstd="t" o:hralign="center" fillcolor="#a0a0a0" stroked="f"/>
         </w:pict>
       </w:r>
     </w:p>
@@ -1220,94 +1281,670 @@
         <w:ind w:left="-567"/>
         <w:rPr>
           <w:rFonts w:ascii="Arial" w:hAnsi="Arial" w:cs="Arial"/>
-          <w:sz w:val="20"/>
-          <w:szCs w:val="20"/>
-        </w:rPr>
-      </w:pPr>
-      <w:r>
-        <w:rPr>
-          <w:rFonts w:ascii="Arial" w:hAnsi="Arial" w:cs="Arial"/>
-          <w:sz w:val="20"/>
-          <w:szCs w:val="20"/>
-        </w:rPr>
-        <w:t xml:space="preserve">The core of this project includes: </w:t>
-      </w:r>
-    </w:p>
-    <w:p>
-      <w:pPr>
+          <w:sz w:val="24"/>
+          <w:szCs w:val="24"/>
+        </w:rPr>
+      </w:pPr>
+      <w:r>
+        <w:rPr>
+          <w:rFonts w:ascii="Arial" w:hAnsi="Arial" w:cs="Arial"/>
+          <w:sz w:val="20"/>
+          <w:szCs w:val="20"/>
+        </w:rPr>
+        <w:t xml:space="preserve">The core of this project </w:t>
+      </w:r>
+      <w:r>
+        <w:rPr>
+          <w:rFonts w:ascii="Arial" w:hAnsi="Arial" w:cs="Arial"/>
+          <w:sz w:val="20"/>
+          <w:szCs w:val="20"/>
+        </w:rPr>
+        <w:t>includes:</w:t>
+      </w:r>
+      <w:r>
+        <w:rPr>
+          <w:rFonts w:ascii="Arial" w:hAnsi="Arial" w:cs="Arial"/>
+          <w:sz w:val="20"/>
+          <w:szCs w:val="20"/>
+        </w:rPr>
+        <w:t xml:space="preserve"> </w:t>
+      </w:r>
+    </w:p>
+    <w:p>
+      <w:pPr>
+        <w:pStyle w:val="ListParagraph"/>
         <w:numPr>
-          <w:ilvl w:val="1"/>
-          <w:numId w:val="5"/>
+          <w:ilvl w:val="0"/>
+          <w:numId w:val="14"/>
         </w:numPr>
         <w:spacing w:after="0"/>
+        <w:ind/>
+        <w:rPr>
+          <w:rFonts w:ascii="Arial" w:hAnsi="Arial" w:cs="Arial"/>
+          <w:sz w:val="24"/>
+          <w:szCs w:val="24"/>
+        </w:rPr>
+      </w:pPr>
+      <w:r>
+        <w:rPr>
+          <w:rFonts w:ascii="Arial" w:hAnsi="Arial" w:cs="Arial"/>
+          <w:sz w:val="20"/>
+          <w:szCs w:val="20"/>
+        </w:rPr>
+        <w:t>Pre-processing and handling the FoodSeg103 dataset.</w:t>
+      </w:r>
+    </w:p>
+    <w:p>
+      <w:pPr>
+        <w:pStyle w:val="ListParagraph"/>
+        <w:numPr>
+          <w:ilvl w:val="0"/>
+          <w:numId w:val="14"/>
+        </w:numPr>
+        <w:spacing w:after="0"/>
+        <w:ind/>
+        <w:rPr>
+          <w:rFonts w:ascii="Arial" w:hAnsi="Arial" w:cs="Arial"/>
+          <w:sz w:val="24"/>
+          <w:szCs w:val="24"/>
+        </w:rPr>
+      </w:pPr>
+      <w:r>
+        <w:rPr>
+          <w:rFonts w:ascii="Arial" w:hAnsi="Arial" w:cs="Arial"/>
+          <w:sz w:val="20"/>
+          <w:szCs w:val="20"/>
+        </w:rPr>
+        <w:t>Using Detectron2 to build, train, and evaluate a segmentation model.</w:t>
+      </w:r>
+    </w:p>
+    <w:p>
+      <w:pPr>
+        <w:pStyle w:val="ListParagraph"/>
+        <w:numPr>
+          <w:ilvl w:val="0"/>
+          <w:numId w:val="14"/>
+        </w:numPr>
+        <w:spacing w:after="0"/>
+        <w:ind/>
+        <w:rPr>
+          <w:rFonts w:ascii="Arial" w:hAnsi="Arial" w:cs="Arial"/>
+          <w:sz w:val="24"/>
+          <w:szCs w:val="24"/>
+        </w:rPr>
+      </w:pPr>
+      <w:r>
+        <w:rPr>
+          <w:rFonts w:ascii="Arial" w:hAnsi="Arial" w:cs="Arial"/>
+          <w:sz w:val="20"/>
+          <w:szCs w:val="20"/>
+        </w:rPr>
+        <w:t>Visualizing results and improving model performance through tuning.</w:t>
+      </w:r>
+    </w:p>
+    <w:p>
+      <w:pPr>
+        <w:spacing w:after="0"/>
         <w:ind w:left="-426" w:hanging="141"/>
         <w:rPr>
           <w:rFonts w:ascii="Arial" w:hAnsi="Arial" w:cs="Arial"/>
-          <w:sz w:val="20"/>
-          <w:szCs w:val="20"/>
-        </w:rPr>
-      </w:pPr>
-      <w:r>
-        <w:rPr>
-          <w:rFonts w:ascii="Arial" w:hAnsi="Arial" w:cs="Arial"/>
-          <w:sz w:val="20"/>
-          <w:szCs w:val="20"/>
-        </w:rPr>
-        <w:t>Pre-processing and handling the FoodSeg103 dataset.</w:t>
-      </w:r>
-    </w:p>
-    <w:p>
-      <w:pPr>
+          <w:b w:val="1"/>
+          <w:bCs w:val="1"/>
+          <w:sz w:val="20"/>
+          <w:szCs w:val="20"/>
+        </w:rPr>
+      </w:pPr>
+      <w:r>
+        <w:rPr>
+          <w:rFonts w:ascii="Arial" w:hAnsi="Arial" w:cs="Arial"/>
+          <w:b w:val="1"/>
+          <w:bCs w:val="1"/>
+          <w:sz w:val="20"/>
+          <w:szCs w:val="20"/>
+        </w:rPr>
+        <w:t>Personal Portfolio</w:t>
+      </w:r>
+    </w:p>
+    <w:p>
+      <w:pPr>
+        <w:spacing w:after="0"/>
+        <w:ind w:left="-426" w:hanging="141"/>
+        <w:rPr>
+          <w:rFonts w:ascii="Arial" w:hAnsi="Arial" w:cs="Arial"/>
+          <w:b w:val="0"/>
+          <w:bCs w:val="0"/>
+          <w:i w:val="1"/>
+          <w:iCs w:val="1"/>
+          <w:sz w:val="20"/>
+          <w:szCs w:val="20"/>
+        </w:rPr>
+      </w:pPr>
+      <w:r>
+        <w:rPr>
+          <w:rFonts w:ascii="Arial" w:hAnsi="Arial" w:cs="Arial"/>
+          <w:b w:val="0"/>
+          <w:bCs w:val="0"/>
+          <w:i w:val="1"/>
+          <w:iCs w:val="1"/>
+          <w:sz w:val="20"/>
+          <w:szCs w:val="20"/>
+        </w:rPr>
+        <w:t>Live Project: craiglawsonnn.github.io/</w:t>
+      </w:r>
+      <w:r>
+        <w:rPr>
+          <w:rFonts w:ascii="Arial" w:hAnsi="Arial" w:cs="Arial"/>
+          <w:b w:val="0"/>
+          <w:bCs w:val="0"/>
+          <w:i w:val="1"/>
+          <w:iCs w:val="1"/>
+          <w:sz w:val="20"/>
+          <w:szCs w:val="20"/>
+        </w:rPr>
+        <w:t>por</w:t>
+      </w:r>
+    </w:p>
+    <w:p>
+      <w:pPr>
+        <w:spacing w:after="0"/>
+        <w:ind w:left="-426" w:hanging="141"/>
+        <w:rPr>
+          <w:rFonts w:ascii="Arial" w:hAnsi="Arial" w:eastAsia="Arial" w:cs="Arial"/>
+          <w:noProof w:val="0"/>
+          <w:sz w:val="20"/>
+          <w:szCs w:val="20"/>
+          <w:lang w:val="en-GB"/>
+        </w:rPr>
+      </w:pPr>
+      <w:r>
+        <w:rPr>
+          <w:rFonts w:ascii="Arial" w:hAnsi="Arial" w:cs="Arial"/>
+          <w:b w:val="0"/>
+          <w:bCs w:val="0"/>
+          <w:i w:val="1"/>
+          <w:iCs w:val="1"/>
+          <w:sz w:val="20"/>
+          <w:szCs w:val="20"/>
+        </w:rPr>
+        <w:t xml:space="preserve">Tech Stack: React.js, Framer Motion, Three.js, GSAP, </w:t>
+      </w:r>
+      <w:r>
+        <w:rPr>
+          <w:rFonts w:ascii="Arial" w:hAnsi="Arial" w:cs="Arial"/>
+          <w:b w:val="0"/>
+          <w:bCs w:val="0"/>
+          <w:i w:val="1"/>
+          <w:iCs w:val="1"/>
+          <w:sz w:val="20"/>
+          <w:szCs w:val="20"/>
+        </w:rPr>
+        <w:t>EmailJS</w:t>
+      </w:r>
+      <w:r>
+        <w:rPr>
+          <w:rFonts w:ascii="Arial" w:hAnsi="Arial" w:cs="Arial"/>
+          <w:b w:val="0"/>
+          <w:bCs w:val="0"/>
+          <w:i w:val="1"/>
+          <w:iCs w:val="1"/>
+          <w:sz w:val="20"/>
+          <w:szCs w:val="20"/>
+        </w:rPr>
+        <w:t>, CSS Modules</w:t>
+      </w:r>
+    </w:p>
+    <w:p>
+      <w:pPr>
+        <w:spacing w:after="0"/>
+        <w:ind w:left="-426" w:hanging="141"/>
+        <w:rPr>
+          <w:rFonts w:ascii="Arial" w:hAnsi="Arial" w:eastAsia="Arial" w:cs="Arial"/>
+          <w:noProof w:val="0"/>
+          <w:sz w:val="20"/>
+          <w:szCs w:val="20"/>
+          <w:lang w:val="en-GB"/>
+        </w:rPr>
+      </w:pPr>
+      <w:r>
+        <w:rPr>
+          <w:rFonts w:ascii="Arial" w:hAnsi="Arial" w:eastAsia="Arial" w:cs="Arial"/>
+          <w:noProof w:val="0"/>
+          <w:sz w:val="20"/>
+          <w:szCs w:val="20"/>
+          <w:lang w:val="en-GB"/>
+        </w:rPr>
+        <w:t xml:space="preserve">A responsive, animated personal portfolio designed and built from scratch to </w:t>
+      </w:r>
+      <w:r>
+        <w:rPr>
+          <w:rFonts w:ascii="Arial" w:hAnsi="Arial" w:eastAsia="Arial" w:cs="Arial"/>
+          <w:noProof w:val="0"/>
+          <w:sz w:val="20"/>
+          <w:szCs w:val="20"/>
+          <w:lang w:val="en-GB"/>
+        </w:rPr>
+        <w:t>showcase</w:t>
+      </w:r>
+      <w:r>
+        <w:rPr>
+          <w:rFonts w:ascii="Arial" w:hAnsi="Arial" w:eastAsia="Arial" w:cs="Arial"/>
+          <w:noProof w:val="0"/>
+          <w:sz w:val="20"/>
+          <w:szCs w:val="20"/>
+          <w:lang w:val="en-GB"/>
+        </w:rPr>
+        <w:t xml:space="preserve"> my projects, skills,</w:t>
+      </w:r>
+    </w:p>
+    <w:p>
+      <w:pPr>
+        <w:spacing w:after="0"/>
+        <w:ind w:left="-426" w:hanging="141"/>
+        <w:rPr>
+          <w:rFonts w:ascii="Arial" w:hAnsi="Arial" w:eastAsia="Arial" w:cs="Arial"/>
+          <w:noProof w:val="0"/>
+          <w:sz w:val="20"/>
+          <w:szCs w:val="20"/>
+          <w:lang w:val="en-GB"/>
+        </w:rPr>
+      </w:pPr>
+      <w:r>
+        <w:rPr>
+          <w:rFonts w:ascii="Arial" w:hAnsi="Arial" w:eastAsia="Arial" w:cs="Arial"/>
+          <w:noProof w:val="0"/>
+          <w:sz w:val="20"/>
+          <w:szCs w:val="20"/>
+          <w:lang w:val="en-GB"/>
+        </w:rPr>
+        <w:t>and experience. It features an immersive 3D interactive model using Three.js, smooth page transitions with</w:t>
+      </w:r>
+    </w:p>
+    <w:p>
+      <w:pPr>
+        <w:spacing w:after="0"/>
+        <w:ind w:left="-426" w:hanging="141"/>
+        <w:rPr>
+          <w:rFonts w:ascii="Arial" w:hAnsi="Arial" w:eastAsia="Arial" w:cs="Arial"/>
+          <w:noProof w:val="0"/>
+          <w:sz w:val="20"/>
+          <w:szCs w:val="20"/>
+          <w:lang w:val="en-GB"/>
+        </w:rPr>
+      </w:pPr>
+      <w:r>
+        <w:rPr>
+          <w:rFonts w:ascii="Arial" w:hAnsi="Arial" w:eastAsia="Arial" w:cs="Arial"/>
+          <w:noProof w:val="0"/>
+          <w:sz w:val="20"/>
+          <w:szCs w:val="20"/>
+          <w:lang w:val="en-GB"/>
+        </w:rPr>
+        <w:t xml:space="preserve">Framer Motion and GSAP, and a fully functional contact form using </w:t>
+      </w:r>
+      <w:r>
+        <w:rPr>
+          <w:rFonts w:ascii="Arial" w:hAnsi="Arial" w:eastAsia="Arial" w:cs="Arial"/>
+          <w:noProof w:val="0"/>
+          <w:sz w:val="20"/>
+          <w:szCs w:val="20"/>
+          <w:lang w:val="en-GB"/>
+        </w:rPr>
+        <w:t>EmailJS</w:t>
+      </w:r>
+      <w:r>
+        <w:rPr>
+          <w:rFonts w:ascii="Arial" w:hAnsi="Arial" w:eastAsia="Arial" w:cs="Arial"/>
+          <w:noProof w:val="0"/>
+          <w:sz w:val="20"/>
+          <w:szCs w:val="20"/>
+          <w:lang w:val="en-GB"/>
+        </w:rPr>
+        <w:t>. The layout adapts fluidly</w:t>
+      </w:r>
+    </w:p>
+    <w:p>
+      <w:pPr>
+        <w:spacing w:after="0"/>
+        <w:ind w:left="-426" w:hanging="141"/>
+        <w:rPr>
+          <w:rFonts w:ascii="Arial" w:hAnsi="Arial" w:eastAsia="Arial" w:cs="Arial"/>
+          <w:noProof w:val="0"/>
+          <w:sz w:val="20"/>
+          <w:szCs w:val="20"/>
+          <w:lang w:val="en-GB"/>
+        </w:rPr>
+      </w:pPr>
+      <w:r>
+        <w:rPr>
+          <w:rFonts w:ascii="Arial" w:hAnsi="Arial" w:eastAsia="Arial" w:cs="Arial"/>
+          <w:noProof w:val="0"/>
+          <w:sz w:val="20"/>
+          <w:szCs w:val="20"/>
+          <w:lang w:val="en-GB"/>
+        </w:rPr>
+        <w:t>across devices, offering optimized experiences on desktop, tablet, and mobile.</w:t>
+      </w:r>
+    </w:p>
+    <w:p>
+      <w:pPr>
+        <w:spacing w:after="0"/>
+        <w:ind w:left="-426" w:hanging="141"/>
+        <w:rPr>
+          <w:rFonts w:ascii="Arial" w:hAnsi="Arial" w:eastAsia="Arial" w:cs="Arial"/>
+          <w:noProof w:val="0"/>
+          <w:sz w:val="20"/>
+          <w:szCs w:val="20"/>
+          <w:lang w:val="en-GB"/>
+        </w:rPr>
+      </w:pPr>
+      <w:r>
+        <w:rPr>
+          <w:rFonts w:ascii="Arial" w:hAnsi="Arial" w:eastAsia="Arial" w:cs="Arial"/>
+          <w:b w:val="1"/>
+          <w:bCs w:val="1"/>
+          <w:noProof w:val="0"/>
+          <w:sz w:val="20"/>
+          <w:szCs w:val="20"/>
+          <w:lang w:val="en-GB"/>
+        </w:rPr>
+        <w:t>Key Features</w:t>
+      </w:r>
+      <w:r>
+        <w:rPr>
+          <w:rFonts w:ascii="Arial" w:hAnsi="Arial" w:eastAsia="Arial" w:cs="Arial"/>
+          <w:noProof w:val="0"/>
+          <w:sz w:val="20"/>
+          <w:szCs w:val="20"/>
+          <w:lang w:val="en-GB"/>
+        </w:rPr>
+        <w:t>:</w:t>
+      </w:r>
+    </w:p>
+    <w:p>
+      <w:pPr>
+        <w:pStyle w:val="ListParagraph"/>
         <w:numPr>
-          <w:ilvl w:val="1"/>
-          <w:numId w:val="5"/>
+          <w:ilvl w:val="0"/>
+          <w:numId w:val="16"/>
         </w:numPr>
+        <w:spacing w:before="240" w:beforeAutospacing="off" w:after="240" w:afterAutospacing="off"/>
+        <w:rPr>
+          <w:rFonts w:ascii="Arial" w:hAnsi="Arial" w:eastAsia="Arial" w:cs="Arial"/>
+          <w:noProof w:val="0"/>
+          <w:sz w:val="24"/>
+          <w:szCs w:val="24"/>
+          <w:lang w:val="en-GB"/>
+        </w:rPr>
+      </w:pPr>
+      <w:r>
+        <w:rPr>
+          <w:rFonts w:ascii="Arial" w:hAnsi="Arial" w:eastAsia="Arial" w:cs="Arial"/>
+          <w:b w:val="1"/>
+          <w:bCs w:val="1"/>
+          <w:noProof w:val="0"/>
+          <w:sz w:val="20"/>
+          <w:szCs w:val="20"/>
+          <w:lang w:val="en-GB"/>
+        </w:rPr>
+        <w:t>Custom 3D Avatar Animation</w:t>
+      </w:r>
+      <w:r>
+        <w:rPr>
+          <w:rFonts w:ascii="Arial" w:hAnsi="Arial" w:eastAsia="Arial" w:cs="Arial"/>
+          <w:noProof w:val="0"/>
+          <w:sz w:val="20"/>
+          <w:szCs w:val="20"/>
+          <w:lang w:val="en-GB"/>
+        </w:rPr>
+        <w:t xml:space="preserve"> – Built using Three.js to create a unique, engaging homepage experience.</w:t>
+      </w:r>
+    </w:p>
+    <w:p>
+      <w:pPr>
+        <w:pStyle w:val="ListParagraph"/>
+        <w:numPr>
+          <w:ilvl w:val="0"/>
+          <w:numId w:val="16"/>
+        </w:numPr>
+        <w:spacing w:before="240" w:beforeAutospacing="off" w:after="240" w:afterAutospacing="off"/>
+        <w:rPr>
+          <w:rFonts w:ascii="Arial" w:hAnsi="Arial" w:eastAsia="Arial" w:cs="Arial"/>
+          <w:noProof w:val="0"/>
+          <w:sz w:val="24"/>
+          <w:szCs w:val="24"/>
+          <w:lang w:val="en-GB"/>
+        </w:rPr>
+      </w:pPr>
+      <w:r>
+        <w:rPr>
+          <w:rFonts w:ascii="Arial" w:hAnsi="Arial" w:eastAsia="Arial" w:cs="Arial"/>
+          <w:b w:val="1"/>
+          <w:bCs w:val="1"/>
+          <w:noProof w:val="0"/>
+          <w:sz w:val="20"/>
+          <w:szCs w:val="20"/>
+          <w:lang w:val="en-GB"/>
+        </w:rPr>
+        <w:t>Animated Navigation &amp; Sections</w:t>
+      </w:r>
+      <w:r>
+        <w:rPr>
+          <w:rFonts w:ascii="Arial" w:hAnsi="Arial" w:eastAsia="Arial" w:cs="Arial"/>
+          <w:noProof w:val="0"/>
+          <w:sz w:val="20"/>
+          <w:szCs w:val="20"/>
+          <w:lang w:val="en-GB"/>
+        </w:rPr>
+        <w:t xml:space="preserve"> – Scroll-based effects and smooth transitions highlight key content areas like Experience, Projects, and About.</w:t>
+      </w:r>
+    </w:p>
+    <w:p>
+      <w:pPr>
+        <w:pStyle w:val="ListParagraph"/>
+        <w:numPr>
+          <w:ilvl w:val="0"/>
+          <w:numId w:val="16"/>
+        </w:numPr>
+        <w:spacing w:before="240" w:beforeAutospacing="off" w:after="240" w:afterAutospacing="off"/>
+        <w:rPr>
+          <w:rFonts w:ascii="Arial" w:hAnsi="Arial" w:eastAsia="Arial" w:cs="Arial"/>
+          <w:noProof w:val="0"/>
+          <w:sz w:val="24"/>
+          <w:szCs w:val="24"/>
+          <w:lang w:val="en-GB"/>
+        </w:rPr>
+      </w:pPr>
+      <w:r>
+        <w:rPr>
+          <w:rFonts w:ascii="Arial" w:hAnsi="Arial" w:eastAsia="Arial" w:cs="Arial"/>
+          <w:b w:val="1"/>
+          <w:bCs w:val="1"/>
+          <w:noProof w:val="0"/>
+          <w:sz w:val="20"/>
+          <w:szCs w:val="20"/>
+          <w:lang w:val="en-GB"/>
+        </w:rPr>
+        <w:t>CV Dropdown Button</w:t>
+      </w:r>
+      <w:r>
+        <w:rPr>
+          <w:rFonts w:ascii="Arial" w:hAnsi="Arial" w:eastAsia="Arial" w:cs="Arial"/>
+          <w:noProof w:val="0"/>
+          <w:sz w:val="20"/>
+          <w:szCs w:val="20"/>
+          <w:lang w:val="en-GB"/>
+        </w:rPr>
+        <w:t xml:space="preserve"> – A floating button that allows users to download my CV in various formats (PDF, DOC, Beautified).</w:t>
+      </w:r>
+    </w:p>
+    <w:p>
+      <w:pPr>
+        <w:pStyle w:val="ListParagraph"/>
+        <w:numPr>
+          <w:ilvl w:val="0"/>
+          <w:numId w:val="16"/>
+        </w:numPr>
+        <w:spacing w:before="240" w:beforeAutospacing="off" w:after="240" w:afterAutospacing="off"/>
+        <w:rPr>
+          <w:rFonts w:ascii="Arial" w:hAnsi="Arial" w:eastAsia="Arial" w:cs="Arial"/>
+          <w:noProof w:val="0"/>
+          <w:sz w:val="24"/>
+          <w:szCs w:val="24"/>
+          <w:lang w:val="en-GB"/>
+        </w:rPr>
+      </w:pPr>
+      <w:r>
+        <w:rPr>
+          <w:rFonts w:ascii="Arial" w:hAnsi="Arial" w:eastAsia="Arial" w:cs="Arial"/>
+          <w:b w:val="1"/>
+          <w:bCs w:val="1"/>
+          <w:noProof w:val="0"/>
+          <w:sz w:val="20"/>
+          <w:szCs w:val="20"/>
+          <w:lang w:val="en-GB"/>
+        </w:rPr>
+        <w:t>Mobile Optimization</w:t>
+      </w:r>
+      <w:r>
+        <w:rPr>
+          <w:rFonts w:ascii="Arial" w:hAnsi="Arial" w:eastAsia="Arial" w:cs="Arial"/>
+          <w:noProof w:val="0"/>
+          <w:sz w:val="20"/>
+          <w:szCs w:val="20"/>
+          <w:lang w:val="en-GB"/>
+        </w:rPr>
+        <w:t xml:space="preserve"> – Tailored layouts for smaller viewports including restructured project cards and hidden sidebar navigation with hamburger toggle.</w:t>
+      </w:r>
+    </w:p>
+    <w:p>
+      <w:pPr>
+        <w:pStyle w:val="ListParagraph"/>
+        <w:numPr>
+          <w:ilvl w:val="0"/>
+          <w:numId w:val="16"/>
+        </w:numPr>
+        <w:spacing w:before="240" w:beforeAutospacing="off" w:after="240" w:afterAutospacing="off"/>
+        <w:rPr>
+          <w:rFonts w:ascii="Arial" w:hAnsi="Arial" w:eastAsia="Arial" w:cs="Arial"/>
+          <w:noProof w:val="0"/>
+          <w:sz w:val="24"/>
+          <w:szCs w:val="24"/>
+          <w:lang w:val="en-GB"/>
+        </w:rPr>
+      </w:pPr>
+      <w:r>
+        <w:rPr>
+          <w:rFonts w:ascii="Arial" w:hAnsi="Arial" w:eastAsia="Arial" w:cs="Arial"/>
+          <w:b w:val="1"/>
+          <w:bCs w:val="1"/>
+          <w:noProof w:val="0"/>
+          <w:sz w:val="20"/>
+          <w:szCs w:val="20"/>
+          <w:lang w:val="en-GB"/>
+        </w:rPr>
+        <w:t>EmailJS</w:t>
+      </w:r>
+      <w:r>
+        <w:rPr>
+          <w:rFonts w:ascii="Arial" w:hAnsi="Arial" w:eastAsia="Arial" w:cs="Arial"/>
+          <w:b w:val="1"/>
+          <w:bCs w:val="1"/>
+          <w:noProof w:val="0"/>
+          <w:sz w:val="20"/>
+          <w:szCs w:val="20"/>
+          <w:lang w:val="en-GB"/>
+        </w:rPr>
+        <w:t xml:space="preserve"> Integration</w:t>
+      </w:r>
+      <w:r>
+        <w:rPr>
+          <w:rFonts w:ascii="Arial" w:hAnsi="Arial" w:eastAsia="Arial" w:cs="Arial"/>
+          <w:noProof w:val="0"/>
+          <w:sz w:val="20"/>
+          <w:szCs w:val="20"/>
+          <w:lang w:val="en-GB"/>
+        </w:rPr>
+        <w:t xml:space="preserve"> – Contact form functionality with client-side email delivery.</w:t>
+      </w:r>
+    </w:p>
+    <w:p>
+      <w:pPr>
+        <w:pStyle w:val="ListParagraph"/>
+        <w:numPr>
+          <w:ilvl w:val="0"/>
+          <w:numId w:val="16"/>
+        </w:numPr>
+        <w:spacing w:before="240" w:beforeAutospacing="off" w:after="240" w:afterAutospacing="off"/>
+        <w:rPr>
+          <w:rFonts w:ascii="Arial" w:hAnsi="Arial" w:eastAsia="Arial" w:cs="Arial"/>
+          <w:noProof w:val="0"/>
+          <w:sz w:val="20"/>
+          <w:szCs w:val="20"/>
+          <w:lang w:val="en-GB"/>
+        </w:rPr>
+      </w:pPr>
+      <w:r>
+        <w:rPr>
+          <w:rFonts w:ascii="Arial" w:hAnsi="Arial" w:eastAsia="Arial" w:cs="Arial"/>
+          <w:b w:val="1"/>
+          <w:bCs w:val="1"/>
+          <w:noProof w:val="0"/>
+          <w:sz w:val="20"/>
+          <w:szCs w:val="20"/>
+          <w:lang w:val="en-GB"/>
+        </w:rPr>
+        <w:t>Custom UI Styling</w:t>
+      </w:r>
+      <w:r>
+        <w:rPr>
+          <w:rFonts w:ascii="Arial" w:hAnsi="Arial" w:eastAsia="Arial" w:cs="Arial"/>
+          <w:noProof w:val="0"/>
+          <w:sz w:val="20"/>
+          <w:szCs w:val="20"/>
+          <w:lang w:val="en-GB"/>
+        </w:rPr>
+        <w:t xml:space="preserve"> – Built from scratch with a dark theme and golden accent </w:t>
+      </w:r>
+      <w:r>
+        <w:rPr>
+          <w:rFonts w:ascii="Arial" w:hAnsi="Arial" w:eastAsia="Arial" w:cs="Arial"/>
+          <w:noProof w:val="0"/>
+          <w:sz w:val="20"/>
+          <w:szCs w:val="20"/>
+          <w:lang w:val="en-GB"/>
+        </w:rPr>
+        <w:t>colors</w:t>
+      </w:r>
+      <w:r>
+        <w:rPr>
+          <w:rFonts w:ascii="Arial" w:hAnsi="Arial" w:eastAsia="Arial" w:cs="Arial"/>
+          <w:noProof w:val="0"/>
+          <w:sz w:val="20"/>
+          <w:szCs w:val="20"/>
+          <w:lang w:val="en-GB"/>
+        </w:rPr>
+        <w:t xml:space="preserve"> to reflect a modern, professional aesthetic.</w:t>
+      </w:r>
+    </w:p>
+    <w:p>
+      <w:pPr>
         <w:spacing w:after="0"/>
         <w:ind w:left="-426" w:hanging="141"/>
         <w:rPr>
           <w:rFonts w:ascii="Arial" w:hAnsi="Arial" w:cs="Arial"/>
-          <w:sz w:val="20"/>
-          <w:szCs w:val="20"/>
-        </w:rPr>
-      </w:pPr>
-      <w:r>
-        <w:rPr>
-          <w:rFonts w:ascii="Arial" w:hAnsi="Arial" w:cs="Arial"/>
-          <w:sz w:val="20"/>
-          <w:szCs w:val="20"/>
-        </w:rPr>
-        <w:t>Using Detectron2 to build, train, and evaluate a segmentation model.</w:t>
-      </w:r>
-    </w:p>
-    <w:p>
-      <w:pPr>
-        <w:numPr>
-          <w:ilvl w:val="1"/>
-          <w:numId w:val="5"/>
-        </w:numPr>
+          <w:b w:val="1"/>
+          <w:bCs w:val="1"/>
+          <w:sz w:val="20"/>
+          <w:szCs w:val="20"/>
+        </w:rPr>
+      </w:pPr>
+    </w:p>
+    <w:p>
+      <w:pPr>
         <w:spacing w:after="0"/>
         <w:ind w:left="-426" w:hanging="141"/>
-        <w:rPr>
-          <w:rFonts w:ascii="Arial" w:hAnsi="Arial" w:cs="Arial"/>
-          <w:sz w:val="20"/>
-          <w:szCs w:val="20"/>
-        </w:rPr>
-      </w:pPr>
-      <w:r>
-        <w:rPr>
-          <w:rFonts w:ascii="Arial" w:hAnsi="Arial" w:cs="Arial"/>
-          <w:sz w:val="20"/>
-          <w:szCs w:val="20"/>
-        </w:rPr>
-        <w:t>Visualizing results and improving model performance through tuning.</w:t>
-      </w:r>
-    </w:p>
-    <w:p>
-      <w:pPr>
-        <w:spacing w:after="0"/>
-        <w:ind w:left="-426" w:hanging="141"/>
-        <w:rPr>
-          <w:rFonts w:ascii="Arial" w:hAnsi="Arial" w:cs="Arial"/>
+        <w:jc w:val="both"/>
+        <w:rPr>
           <w:sz w:val="20"/>
           <w:szCs w:val="20"/>
         </w:rPr>
@@ -1319,8 +1956,39 @@
           <w:szCs w:val="20"/>
         </w:rPr>
         <w:pict w14:anchorId="0F384D95">
-          <v:rect id="_x0000_i1444" style="width:0;height:1.5pt" o:hralign="center" o:hrstd="t" o:hr="t" fillcolor="#a0a0a0" stroked="f"/>
+          <v:rect id="_x0000_i1444" style="width:0;height:1.5pt" o:hr="t" o:hrstd="t" o:hralign="center" fillcolor="#a0a0a0" stroked="f"/>
         </w:pict>
+      </w:r>
+      <w:r>
+        <w:rPr>
+          <w:rFonts w:ascii="Arial" w:hAnsi="Arial" w:eastAsia="Arial" w:cs="Arial"/>
+          <w:sz w:val="20"/>
+          <w:szCs w:val="20"/>
+        </w:rPr>
+        <w:t xml:space="preserve">This project allowed me to </w:t>
+      </w:r>
+      <w:r>
+        <w:rPr>
+          <w:rFonts w:ascii="Arial" w:hAnsi="Arial" w:eastAsia="Arial" w:cs="Arial"/>
+          <w:sz w:val="20"/>
+          <w:szCs w:val="20"/>
+        </w:rPr>
+        <w:t>demonstrate</w:t>
+      </w:r>
+      <w:r>
+        <w:rPr>
+          <w:rFonts w:ascii="Arial" w:hAnsi="Arial" w:eastAsia="Arial" w:cs="Arial"/>
+          <w:sz w:val="20"/>
+          <w:szCs w:val="20"/>
+        </w:rPr>
+        <w:t xml:space="preserve"> my frontend skills, experiment with animation libraries, and deploy a professional site using GitHub Pages. It also helped sharpen my eye for UX design and responsiveness across devices. </w:t>
+      </w:r>
+      <w:r>
+        <w:rPr>
+          <w:sz w:val="20"/>
+          <w:szCs w:val="20"/>
+        </w:rPr>
+        <w:t xml:space="preserve"> </w:t>
       </w:r>
     </w:p>
     <w:p>
@@ -1382,7 +2050,7 @@
       </w:pPr>
     </w:p>
     <w:sectPr>
-      <w:pgSz w:w="11906" w:h="16838"/>
+      <w:pgSz w:w="11906" w:h="16838" w:orient="portrait"/>
       <w:pgMar w:top="284" w:right="1440" w:bottom="284" w:left="1440" w:header="708" w:footer="708" w:gutter="0"/>
       <w:cols w:space="708"/>
       <w:docGrid w:linePitch="360"/>
@@ -1393,6 +2061,678 @@
 
 <file path=word/numbering.xml><?xml version="1.0" encoding="utf-8"?>
 <w:numbering xmlns:wpc="http://schemas.microsoft.com/office/word/2010/wordprocessingCanvas" xmlns:cx="http://schemas.microsoft.com/office/drawing/2014/chartex" xmlns:cx1="http://schemas.microsoft.com/office/drawing/2015/9/8/chartex" xmlns:cx2="http://schemas.microsoft.com/office/drawing/2015/10/21/chartex" xmlns:cx3="http://schemas.microsoft.com/office/drawing/2016/5/9/chartex" xmlns:cx4="http://schemas.microsoft.com/office/drawing/2016/5/10/chartex" xmlns:cx5="http://schemas.microsoft.com/office/drawing/2016/5/11/chartex" xmlns:cx6="http://schemas.microsoft.com/office/drawing/2016/5/12/chartex" xmlns:cx7="http://schemas.microsoft.com/office/drawing/2016/5/13/chartex" xmlns:cx8="http://schemas.microsoft.com/office/drawing/2016/5/14/chartex" xmlns:mc="http://schemas.openxmlformats.org/markup-compatibility/2006" xmlns:aink="http://schemas.microsoft.com/office/drawing/2016/ink" xmlns:am3d="http://schemas.microsoft.com/office/drawing/2017/model3d" xmlns:o="urn:schemas-microsoft-com:office:office" xmlns:oel="http://schemas.microsoft.com/office/2019/extlst" xmlns:r="http://schemas.openxmlformats.org/officeDocument/2006/relationships" xmlns:m="http://schemas.openxmlformats.org/officeDocument/2006/math" xmlns:v="urn:schemas-microsoft-com:vml" xmlns:wp14="http://schemas.microsoft.com/office/word/2010/wordprocessingDrawing" xmlns:wp="http://schemas.openxmlformats.org/drawingml/2006/wordprocessingDrawing" xmlns:w10="urn:schemas-microsoft-com:office:word" xmlns:w="http://schemas.openxmlformats.org/wordprocessingml/2006/main" xmlns:w14="http://schemas.microsoft.com/office/word/2010/wordml" xmlns:w15="http://schemas.microsoft.com/office/word/2012/wordml" xmlns:w16cex="http://schemas.microsoft.com/office/word/2018/wordml/cex" xmlns:w16cid="http://schemas.microsoft.com/office/word/2016/wordml/cid" xmlns:w16="http://schemas.microsoft.com/office/word/2018/wordml" xmlns:w16du="http://schemas.microsoft.com/office/word/2023/wordml/word16du" xmlns:w16sdtdh="http://schemas.microsoft.com/office/word/2020/wordml/sdtdatahash" xmlns:w16sdtfl="http://schemas.microsoft.com/office/word/2024/wordml/sdtformatlock" xmlns:w16se="http://schemas.microsoft.com/office/word/2015/wordml/symex" xmlns:wpg="http://schemas.microsoft.com/office/word/2010/wordprocessingGroup" xmlns:wpi="http://schemas.microsoft.com/office/word/2010/wordprocessingInk" xmlns:wne="http://schemas.microsoft.com/office/word/2006/wordml" xmlns:wps="http://schemas.microsoft.com/office/word/2010/wordprocessingShape" mc:Ignorable="w14 w15 w16se w16cid w16 w16cex w16sdtdh w16sdtfl w16du wp14">
+  <w:abstractNum xmlns:w="http://schemas.openxmlformats.org/wordprocessingml/2006/main" w:abstractNumId="15">
+    <w:nsid w:val="e507668"/>
+    <w:multiLevelType xmlns:w="http://schemas.openxmlformats.org/wordprocessingml/2006/main" w:val="hybridMultilevel"/>
+    <w:lvl xmlns:w="http://schemas.openxmlformats.org/wordprocessingml/2006/main" w:ilvl="0">
+      <w:start w:val="1"/>
+      <w:numFmt w:val="bullet"/>
+      <w:lvlText w:val=""/>
+      <w:lvlJc w:val="left"/>
+      <w:pPr>
+        <w:ind w:left="360" w:hanging="360"/>
+      </w:pPr>
+      <w:rPr>
+        <w:rFonts w:hint="default" w:ascii="Symbol" w:hAnsi="Symbol"/>
+      </w:rPr>
+    </w:lvl>
+    <w:lvl xmlns:w="http://schemas.openxmlformats.org/wordprocessingml/2006/main" w:ilvl="1">
+      <w:start w:val="1"/>
+      <w:numFmt w:val="bullet"/>
+      <w:lvlText w:val="o"/>
+      <w:lvlJc w:val="left"/>
+      <w:pPr>
+        <w:ind w:left="1080" w:hanging="360"/>
+      </w:pPr>
+      <w:rPr>
+        <w:rFonts w:hint="default" w:ascii="Courier New" w:hAnsi="Courier New"/>
+      </w:rPr>
+    </w:lvl>
+    <w:lvl xmlns:w="http://schemas.openxmlformats.org/wordprocessingml/2006/main" w:ilvl="2">
+      <w:start w:val="1"/>
+      <w:numFmt w:val="bullet"/>
+      <w:lvlText w:val=""/>
+      <w:lvlJc w:val="left"/>
+      <w:pPr>
+        <w:ind w:left="1800" w:hanging="360"/>
+      </w:pPr>
+      <w:rPr>
+        <w:rFonts w:hint="default" w:ascii="Wingdings" w:hAnsi="Wingdings"/>
+      </w:rPr>
+    </w:lvl>
+    <w:lvl xmlns:w="http://schemas.openxmlformats.org/wordprocessingml/2006/main" w:ilvl="3">
+      <w:start w:val="1"/>
+      <w:numFmt w:val="bullet"/>
+      <w:lvlText w:val=""/>
+      <w:lvlJc w:val="left"/>
+      <w:pPr>
+        <w:ind w:left="2520" w:hanging="360"/>
+      </w:pPr>
+      <w:rPr>
+        <w:rFonts w:hint="default" w:ascii="Symbol" w:hAnsi="Symbol"/>
+      </w:rPr>
+    </w:lvl>
+    <w:lvl xmlns:w="http://schemas.openxmlformats.org/wordprocessingml/2006/main" w:ilvl="4">
+      <w:start w:val="1"/>
+      <w:numFmt w:val="bullet"/>
+      <w:lvlText w:val="o"/>
+      <w:lvlJc w:val="left"/>
+      <w:pPr>
+        <w:ind w:left="3240" w:hanging="360"/>
+      </w:pPr>
+      <w:rPr>
+        <w:rFonts w:hint="default" w:ascii="Courier New" w:hAnsi="Courier New"/>
+      </w:rPr>
+    </w:lvl>
+    <w:lvl xmlns:w="http://schemas.openxmlformats.org/wordprocessingml/2006/main" w:ilvl="5">
+      <w:start w:val="1"/>
+      <w:numFmt w:val="bullet"/>
+      <w:lvlText w:val=""/>
+      <w:lvlJc w:val="left"/>
+      <w:pPr>
+        <w:ind w:left="3960" w:hanging="360"/>
+      </w:pPr>
+      <w:rPr>
+        <w:rFonts w:hint="default" w:ascii="Wingdings" w:hAnsi="Wingdings"/>
+      </w:rPr>
+    </w:lvl>
+    <w:lvl xmlns:w="http://schemas.openxmlformats.org/wordprocessingml/2006/main" w:ilvl="6">
+      <w:start w:val="1"/>
+      <w:numFmt w:val="bullet"/>
+      <w:lvlText w:val=""/>
+      <w:lvlJc w:val="left"/>
+      <w:pPr>
+        <w:ind w:left="4680" w:hanging="360"/>
+      </w:pPr>
+      <w:rPr>
+        <w:rFonts w:hint="default" w:ascii="Symbol" w:hAnsi="Symbol"/>
+      </w:rPr>
+    </w:lvl>
+    <w:lvl xmlns:w="http://schemas.openxmlformats.org/wordprocessingml/2006/main" w:ilvl="7">
+      <w:start w:val="1"/>
+      <w:numFmt w:val="bullet"/>
+      <w:lvlText w:val="o"/>
+      <w:lvlJc w:val="left"/>
+      <w:pPr>
+        <w:ind w:left="5400" w:hanging="360"/>
+      </w:pPr>
+      <w:rPr>
+        <w:rFonts w:hint="default" w:ascii="Courier New" w:hAnsi="Courier New"/>
+      </w:rPr>
+    </w:lvl>
+    <w:lvl xmlns:w="http://schemas.openxmlformats.org/wordprocessingml/2006/main" w:ilvl="8">
+      <w:start w:val="1"/>
+      <w:numFmt w:val="bullet"/>
+      <w:lvlText w:val=""/>
+      <w:lvlJc w:val="left"/>
+      <w:pPr>
+        <w:ind w:left="6120" w:hanging="360"/>
+      </w:pPr>
+      <w:rPr>
+        <w:rFonts w:hint="default" w:ascii="Wingdings" w:hAnsi="Wingdings"/>
+      </w:rPr>
+    </w:lvl>
+  </w:abstractNum>
+  <w:abstractNum xmlns:w="http://schemas.openxmlformats.org/wordprocessingml/2006/main" w:abstractNumId="14">
+    <w:nsid w:val="14ce0724"/>
+    <w:multiLevelType xmlns:w="http://schemas.openxmlformats.org/wordprocessingml/2006/main" w:val="hybridMultilevel"/>
+    <w:lvl xmlns:w="http://schemas.openxmlformats.org/wordprocessingml/2006/main" w:ilvl="0">
+      <w:start w:val="1"/>
+      <w:numFmt w:val="bullet"/>
+      <w:lvlText w:val=""/>
+      <w:lvlJc w:val="left"/>
+      <w:pPr>
+        <w:ind w:left="360" w:hanging="360"/>
+      </w:pPr>
+      <w:rPr>
+        <w:rFonts w:hint="default" w:ascii="Symbol" w:hAnsi="Symbol"/>
+      </w:rPr>
+    </w:lvl>
+    <w:lvl xmlns:w="http://schemas.openxmlformats.org/wordprocessingml/2006/main" w:ilvl="1">
+      <w:start w:val="1"/>
+      <w:numFmt w:val="bullet"/>
+      <w:lvlText w:val="o"/>
+      <w:lvlJc w:val="left"/>
+      <w:pPr>
+        <w:ind w:left="1080" w:hanging="360"/>
+      </w:pPr>
+      <w:rPr>
+        <w:rFonts w:hint="default" w:ascii="Courier New" w:hAnsi="Courier New"/>
+      </w:rPr>
+    </w:lvl>
+    <w:lvl xmlns:w="http://schemas.openxmlformats.org/wordprocessingml/2006/main" w:ilvl="2">
+      <w:start w:val="1"/>
+      <w:numFmt w:val="bullet"/>
+      <w:lvlText w:val=""/>
+      <w:lvlJc w:val="left"/>
+      <w:pPr>
+        <w:ind w:left="1800" w:hanging="360"/>
+      </w:pPr>
+      <w:rPr>
+        <w:rFonts w:hint="default" w:ascii="Wingdings" w:hAnsi="Wingdings"/>
+      </w:rPr>
+    </w:lvl>
+    <w:lvl xmlns:w="http://schemas.openxmlformats.org/wordprocessingml/2006/main" w:ilvl="3">
+      <w:start w:val="1"/>
+      <w:numFmt w:val="bullet"/>
+      <w:lvlText w:val=""/>
+      <w:lvlJc w:val="left"/>
+      <w:pPr>
+        <w:ind w:left="2520" w:hanging="360"/>
+      </w:pPr>
+      <w:rPr>
+        <w:rFonts w:hint="default" w:ascii="Symbol" w:hAnsi="Symbol"/>
+      </w:rPr>
+    </w:lvl>
+    <w:lvl xmlns:w="http://schemas.openxmlformats.org/wordprocessingml/2006/main" w:ilvl="4">
+      <w:start w:val="1"/>
+      <w:numFmt w:val="bullet"/>
+      <w:lvlText w:val="o"/>
+      <w:lvlJc w:val="left"/>
+      <w:pPr>
+        <w:ind w:left="3240" w:hanging="360"/>
+      </w:pPr>
+      <w:rPr>
+        <w:rFonts w:hint="default" w:ascii="Courier New" w:hAnsi="Courier New"/>
+      </w:rPr>
+    </w:lvl>
+    <w:lvl xmlns:w="http://schemas.openxmlformats.org/wordprocessingml/2006/main" w:ilvl="5">
+      <w:start w:val="1"/>
+      <w:numFmt w:val="bullet"/>
+      <w:lvlText w:val=""/>
+      <w:lvlJc w:val="left"/>
+      <w:pPr>
+        <w:ind w:left="3960" w:hanging="360"/>
+      </w:pPr>
+      <w:rPr>
+        <w:rFonts w:hint="default" w:ascii="Wingdings" w:hAnsi="Wingdings"/>
+      </w:rPr>
+    </w:lvl>
+    <w:lvl xmlns:w="http://schemas.openxmlformats.org/wordprocessingml/2006/main" w:ilvl="6">
+      <w:start w:val="1"/>
+      <w:numFmt w:val="bullet"/>
+      <w:lvlText w:val=""/>
+      <w:lvlJc w:val="left"/>
+      <w:pPr>
+        <w:ind w:left="4680" w:hanging="360"/>
+      </w:pPr>
+      <w:rPr>
+        <w:rFonts w:hint="default" w:ascii="Symbol" w:hAnsi="Symbol"/>
+      </w:rPr>
+    </w:lvl>
+    <w:lvl xmlns:w="http://schemas.openxmlformats.org/wordprocessingml/2006/main" w:ilvl="7">
+      <w:start w:val="1"/>
+      <w:numFmt w:val="bullet"/>
+      <w:lvlText w:val="o"/>
+      <w:lvlJc w:val="left"/>
+      <w:pPr>
+        <w:ind w:left="5400" w:hanging="360"/>
+      </w:pPr>
+      <w:rPr>
+        <w:rFonts w:hint="default" w:ascii="Courier New" w:hAnsi="Courier New"/>
+      </w:rPr>
+    </w:lvl>
+    <w:lvl xmlns:w="http://schemas.openxmlformats.org/wordprocessingml/2006/main" w:ilvl="8">
+      <w:start w:val="1"/>
+      <w:numFmt w:val="bullet"/>
+      <w:lvlText w:val=""/>
+      <w:lvlJc w:val="left"/>
+      <w:pPr>
+        <w:ind w:left="6120" w:hanging="360"/>
+      </w:pPr>
+      <w:rPr>
+        <w:rFonts w:hint="default" w:ascii="Wingdings" w:hAnsi="Wingdings"/>
+      </w:rPr>
+    </w:lvl>
+  </w:abstractNum>
+  <w:abstractNum xmlns:w="http://schemas.openxmlformats.org/wordprocessingml/2006/main" w:abstractNumId="13">
+    <w:nsid w:val="6b2c286a"/>
+    <w:multiLevelType xmlns:w="http://schemas.openxmlformats.org/wordprocessingml/2006/main" w:val="hybridMultilevel"/>
+    <w:lvl xmlns:w="http://schemas.openxmlformats.org/wordprocessingml/2006/main" w:ilvl="0">
+      <w:start w:val="1"/>
+      <w:numFmt w:val="bullet"/>
+      <w:lvlText w:val=""/>
+      <w:lvlJc w:val="left"/>
+      <w:pPr>
+        <w:ind w:left="360" w:hanging="360"/>
+      </w:pPr>
+      <w:rPr>
+        <w:rFonts w:hint="default" w:ascii="Symbol" w:hAnsi="Symbol"/>
+      </w:rPr>
+    </w:lvl>
+    <w:lvl xmlns:w="http://schemas.openxmlformats.org/wordprocessingml/2006/main" w:ilvl="1">
+      <w:start w:val="1"/>
+      <w:numFmt w:val="bullet"/>
+      <w:lvlText w:val="o"/>
+      <w:lvlJc w:val="left"/>
+      <w:pPr>
+        <w:ind w:left="1080" w:hanging="360"/>
+      </w:pPr>
+      <w:rPr>
+        <w:rFonts w:hint="default" w:ascii="Courier New" w:hAnsi="Courier New"/>
+      </w:rPr>
+    </w:lvl>
+    <w:lvl xmlns:w="http://schemas.openxmlformats.org/wordprocessingml/2006/main" w:ilvl="2">
+      <w:start w:val="1"/>
+      <w:numFmt w:val="bullet"/>
+      <w:lvlText w:val=""/>
+      <w:lvlJc w:val="left"/>
+      <w:pPr>
+        <w:ind w:left="1800" w:hanging="360"/>
+      </w:pPr>
+      <w:rPr>
+        <w:rFonts w:hint="default" w:ascii="Wingdings" w:hAnsi="Wingdings"/>
+      </w:rPr>
+    </w:lvl>
+    <w:lvl xmlns:w="http://schemas.openxmlformats.org/wordprocessingml/2006/main" w:ilvl="3">
+      <w:start w:val="1"/>
+      <w:numFmt w:val="bullet"/>
+      <w:lvlText w:val=""/>
+      <w:lvlJc w:val="left"/>
+      <w:pPr>
+        <w:ind w:left="2520" w:hanging="360"/>
+      </w:pPr>
+      <w:rPr>
+        <w:rFonts w:hint="default" w:ascii="Symbol" w:hAnsi="Symbol"/>
+      </w:rPr>
+    </w:lvl>
+    <w:lvl xmlns:w="http://schemas.openxmlformats.org/wordprocessingml/2006/main" w:ilvl="4">
+      <w:start w:val="1"/>
+      <w:numFmt w:val="bullet"/>
+      <w:lvlText w:val="o"/>
+      <w:lvlJc w:val="left"/>
+      <w:pPr>
+        <w:ind w:left="3240" w:hanging="360"/>
+      </w:pPr>
+      <w:rPr>
+        <w:rFonts w:hint="default" w:ascii="Courier New" w:hAnsi="Courier New"/>
+      </w:rPr>
+    </w:lvl>
+    <w:lvl xmlns:w="http://schemas.openxmlformats.org/wordprocessingml/2006/main" w:ilvl="5">
+      <w:start w:val="1"/>
+      <w:numFmt w:val="bullet"/>
+      <w:lvlText w:val=""/>
+      <w:lvlJc w:val="left"/>
+      <w:pPr>
+        <w:ind w:left="3960" w:hanging="360"/>
+      </w:pPr>
+      <w:rPr>
+        <w:rFonts w:hint="default" w:ascii="Wingdings" w:hAnsi="Wingdings"/>
+      </w:rPr>
+    </w:lvl>
+    <w:lvl xmlns:w="http://schemas.openxmlformats.org/wordprocessingml/2006/main" w:ilvl="6">
+      <w:start w:val="1"/>
+      <w:numFmt w:val="bullet"/>
+      <w:lvlText w:val=""/>
+      <w:lvlJc w:val="left"/>
+      <w:pPr>
+        <w:ind w:left="4680" w:hanging="360"/>
+      </w:pPr>
+      <w:rPr>
+        <w:rFonts w:hint="default" w:ascii="Symbol" w:hAnsi="Symbol"/>
+      </w:rPr>
+    </w:lvl>
+    <w:lvl xmlns:w="http://schemas.openxmlformats.org/wordprocessingml/2006/main" w:ilvl="7">
+      <w:start w:val="1"/>
+      <w:numFmt w:val="bullet"/>
+      <w:lvlText w:val="o"/>
+      <w:lvlJc w:val="left"/>
+      <w:pPr>
+        <w:ind w:left="5400" w:hanging="360"/>
+      </w:pPr>
+      <w:rPr>
+        <w:rFonts w:hint="default" w:ascii="Courier New" w:hAnsi="Courier New"/>
+      </w:rPr>
+    </w:lvl>
+    <w:lvl xmlns:w="http://schemas.openxmlformats.org/wordprocessingml/2006/main" w:ilvl="8">
+      <w:start w:val="1"/>
+      <w:numFmt w:val="bullet"/>
+      <w:lvlText w:val=""/>
+      <w:lvlJc w:val="left"/>
+      <w:pPr>
+        <w:ind w:left="6120" w:hanging="360"/>
+      </w:pPr>
+      <w:rPr>
+        <w:rFonts w:hint="default" w:ascii="Wingdings" w:hAnsi="Wingdings"/>
+      </w:rPr>
+    </w:lvl>
+  </w:abstractNum>
+  <w:abstractNum xmlns:w="http://schemas.openxmlformats.org/wordprocessingml/2006/main" w:abstractNumId="12">
+    <w:nsid w:val="6e28c382"/>
+    <w:multiLevelType xmlns:w="http://schemas.openxmlformats.org/wordprocessingml/2006/main" w:val="hybridMultilevel"/>
+    <w:lvl xmlns:w="http://schemas.openxmlformats.org/wordprocessingml/2006/main" w:ilvl="0">
+      <w:start w:val="1"/>
+      <w:numFmt w:val="bullet"/>
+      <w:lvlText w:val=""/>
+      <w:lvlJc w:val="left"/>
+      <w:pPr>
+        <w:ind w:left="360" w:hanging="360"/>
+      </w:pPr>
+      <w:rPr>
+        <w:rFonts w:hint="default" w:ascii="Symbol" w:hAnsi="Symbol"/>
+      </w:rPr>
+    </w:lvl>
+    <w:lvl xmlns:w="http://schemas.openxmlformats.org/wordprocessingml/2006/main" w:ilvl="1">
+      <w:start w:val="1"/>
+      <w:numFmt w:val="bullet"/>
+      <w:lvlText w:val="o"/>
+      <w:lvlJc w:val="left"/>
+      <w:pPr>
+        <w:ind w:left="1080" w:hanging="360"/>
+      </w:pPr>
+      <w:rPr>
+        <w:rFonts w:hint="default" w:ascii="Courier New" w:hAnsi="Courier New"/>
+      </w:rPr>
+    </w:lvl>
+    <w:lvl xmlns:w="http://schemas.openxmlformats.org/wordprocessingml/2006/main" w:ilvl="2">
+      <w:start w:val="1"/>
+      <w:numFmt w:val="bullet"/>
+      <w:lvlText w:val=""/>
+      <w:lvlJc w:val="left"/>
+      <w:pPr>
+        <w:ind w:left="1800" w:hanging="360"/>
+      </w:pPr>
+      <w:rPr>
+        <w:rFonts w:hint="default" w:ascii="Wingdings" w:hAnsi="Wingdings"/>
+      </w:rPr>
+    </w:lvl>
+    <w:lvl xmlns:w="http://schemas.openxmlformats.org/wordprocessingml/2006/main" w:ilvl="3">
+      <w:start w:val="1"/>
+      <w:numFmt w:val="bullet"/>
+      <w:lvlText w:val=""/>
+      <w:lvlJc w:val="left"/>
+      <w:pPr>
+        <w:ind w:left="2520" w:hanging="360"/>
+      </w:pPr>
+      <w:rPr>
+        <w:rFonts w:hint="default" w:ascii="Symbol" w:hAnsi="Symbol"/>
+      </w:rPr>
+    </w:lvl>
+    <w:lvl xmlns:w="http://schemas.openxmlformats.org/wordprocessingml/2006/main" w:ilvl="4">
+      <w:start w:val="1"/>
+      <w:numFmt w:val="bullet"/>
+      <w:lvlText w:val="o"/>
+      <w:lvlJc w:val="left"/>
+      <w:pPr>
+        <w:ind w:left="3240" w:hanging="360"/>
+      </w:pPr>
+      <w:rPr>
+        <w:rFonts w:hint="default" w:ascii="Courier New" w:hAnsi="Courier New"/>
+      </w:rPr>
+    </w:lvl>
+    <w:lvl xmlns:w="http://schemas.openxmlformats.org/wordprocessingml/2006/main" w:ilvl="5">
+      <w:start w:val="1"/>
+      <w:numFmt w:val="bullet"/>
+      <w:lvlText w:val=""/>
+      <w:lvlJc w:val="left"/>
+      <w:pPr>
+        <w:ind w:left="3960" w:hanging="360"/>
+      </w:pPr>
+      <w:rPr>
+        <w:rFonts w:hint="default" w:ascii="Wingdings" w:hAnsi="Wingdings"/>
+      </w:rPr>
+    </w:lvl>
+    <w:lvl xmlns:w="http://schemas.openxmlformats.org/wordprocessingml/2006/main" w:ilvl="6">
+      <w:start w:val="1"/>
+      <w:numFmt w:val="bullet"/>
+      <w:lvlText w:val=""/>
+      <w:lvlJc w:val="left"/>
+      <w:pPr>
+        <w:ind w:left="4680" w:hanging="360"/>
+      </w:pPr>
+      <w:rPr>
+        <w:rFonts w:hint="default" w:ascii="Symbol" w:hAnsi="Symbol"/>
+      </w:rPr>
+    </w:lvl>
+    <w:lvl xmlns:w="http://schemas.openxmlformats.org/wordprocessingml/2006/main" w:ilvl="7">
+      <w:start w:val="1"/>
+      <w:numFmt w:val="bullet"/>
+      <w:lvlText w:val="o"/>
+      <w:lvlJc w:val="left"/>
+      <w:pPr>
+        <w:ind w:left="5400" w:hanging="360"/>
+      </w:pPr>
+      <w:rPr>
+        <w:rFonts w:hint="default" w:ascii="Courier New" w:hAnsi="Courier New"/>
+      </w:rPr>
+    </w:lvl>
+    <w:lvl xmlns:w="http://schemas.openxmlformats.org/wordprocessingml/2006/main" w:ilvl="8">
+      <w:start w:val="1"/>
+      <w:numFmt w:val="bullet"/>
+      <w:lvlText w:val=""/>
+      <w:lvlJc w:val="left"/>
+      <w:pPr>
+        <w:ind w:left="6120" w:hanging="360"/>
+      </w:pPr>
+      <w:rPr>
+        <w:rFonts w:hint="default" w:ascii="Wingdings" w:hAnsi="Wingdings"/>
+      </w:rPr>
+    </w:lvl>
+  </w:abstractNum>
+  <w:abstractNum xmlns:w="http://schemas.openxmlformats.org/wordprocessingml/2006/main" w:abstractNumId="11">
+    <w:nsid w:val="27fdbc24"/>
+    <w:multiLevelType xmlns:w="http://schemas.openxmlformats.org/wordprocessingml/2006/main" w:val="hybridMultilevel"/>
+    <w:lvl xmlns:w="http://schemas.openxmlformats.org/wordprocessingml/2006/main" w:ilvl="0">
+      <w:start w:val="1"/>
+      <w:numFmt w:val="bullet"/>
+      <w:lvlText w:val=""/>
+      <w:lvlJc w:val="left"/>
+      <w:pPr>
+        <w:ind w:left="720" w:hanging="360"/>
+      </w:pPr>
+      <w:rPr>
+        <w:rFonts w:hint="default" w:ascii="Symbol" w:hAnsi="Symbol"/>
+      </w:rPr>
+    </w:lvl>
+    <w:lvl xmlns:w="http://schemas.openxmlformats.org/wordprocessingml/2006/main" w:ilvl="1">
+      <w:start w:val="1"/>
+      <w:numFmt w:val="bullet"/>
+      <w:lvlText w:val="o"/>
+      <w:lvlJc w:val="left"/>
+      <w:pPr>
+        <w:ind w:left="1440" w:hanging="360"/>
+      </w:pPr>
+      <w:rPr>
+        <w:rFonts w:hint="default" w:ascii="Courier New" w:hAnsi="Courier New"/>
+      </w:rPr>
+    </w:lvl>
+    <w:lvl xmlns:w="http://schemas.openxmlformats.org/wordprocessingml/2006/main" w:ilvl="2">
+      <w:start w:val="1"/>
+      <w:numFmt w:val="bullet"/>
+      <w:lvlText w:val=""/>
+      <w:lvlJc w:val="left"/>
+      <w:pPr>
+        <w:ind w:left="2160" w:hanging="360"/>
+      </w:pPr>
+      <w:rPr>
+        <w:rFonts w:hint="default" w:ascii="Wingdings" w:hAnsi="Wingdings"/>
+      </w:rPr>
+    </w:lvl>
+    <w:lvl xmlns:w="http://schemas.openxmlformats.org/wordprocessingml/2006/main" w:ilvl="3">
+      <w:start w:val="1"/>
+      <w:numFmt w:val="bullet"/>
+      <w:lvlText w:val=""/>
+      <w:lvlJc w:val="left"/>
+      <w:pPr>
+        <w:ind w:left="2880" w:hanging="360"/>
+      </w:pPr>
+      <w:rPr>
+        <w:rFonts w:hint="default" w:ascii="Symbol" w:hAnsi="Symbol"/>
+      </w:rPr>
+    </w:lvl>
+    <w:lvl xmlns:w="http://schemas.openxmlformats.org/wordprocessingml/2006/main" w:ilvl="4">
+      <w:start w:val="1"/>
+      <w:numFmt w:val="bullet"/>
+      <w:lvlText w:val="o"/>
+      <w:lvlJc w:val="left"/>
+      <w:pPr>
+        <w:ind w:left="3600" w:hanging="360"/>
+      </w:pPr>
+      <w:rPr>
+        <w:rFonts w:hint="default" w:ascii="Courier New" w:hAnsi="Courier New"/>
+      </w:rPr>
+    </w:lvl>
+    <w:lvl xmlns:w="http://schemas.openxmlformats.org/wordprocessingml/2006/main" w:ilvl="5">
+      <w:start w:val="1"/>
+      <w:numFmt w:val="bullet"/>
+      <w:lvlText w:val=""/>
+      <w:lvlJc w:val="left"/>
+      <w:pPr>
+        <w:ind w:left="4320" w:hanging="360"/>
+      </w:pPr>
+      <w:rPr>
+        <w:rFonts w:hint="default" w:ascii="Wingdings" w:hAnsi="Wingdings"/>
+      </w:rPr>
+    </w:lvl>
+    <w:lvl xmlns:w="http://schemas.openxmlformats.org/wordprocessingml/2006/main" w:ilvl="6">
+      <w:start w:val="1"/>
+      <w:numFmt w:val="bullet"/>
+      <w:lvlText w:val=""/>
+      <w:lvlJc w:val="left"/>
+      <w:pPr>
+        <w:ind w:left="5040" w:hanging="360"/>
+      </w:pPr>
+      <w:rPr>
+        <w:rFonts w:hint="default" w:ascii="Symbol" w:hAnsi="Symbol"/>
+      </w:rPr>
+    </w:lvl>
+    <w:lvl xmlns:w="http://schemas.openxmlformats.org/wordprocessingml/2006/main" w:ilvl="7">
+      <w:start w:val="1"/>
+      <w:numFmt w:val="bullet"/>
+      <w:lvlText w:val="o"/>
+      <w:lvlJc w:val="left"/>
+      <w:pPr>
+        <w:ind w:left="5760" w:hanging="360"/>
+      </w:pPr>
+      <w:rPr>
+        <w:rFonts w:hint="default" w:ascii="Courier New" w:hAnsi="Courier New"/>
+      </w:rPr>
+    </w:lvl>
+    <w:lvl xmlns:w="http://schemas.openxmlformats.org/wordprocessingml/2006/main" w:ilvl="8">
+      <w:start w:val="1"/>
+      <w:numFmt w:val="bullet"/>
+      <w:lvlText w:val=""/>
+      <w:lvlJc w:val="left"/>
+      <w:pPr>
+        <w:ind w:left="6480" w:hanging="360"/>
+      </w:pPr>
+      <w:rPr>
+        <w:rFonts w:hint="default" w:ascii="Wingdings" w:hAnsi="Wingdings"/>
+      </w:rPr>
+    </w:lvl>
+  </w:abstractNum>
+  <w:abstractNum xmlns:w="http://schemas.openxmlformats.org/wordprocessingml/2006/main" w:abstractNumId="10">
+    <w:nsid w:val="50dd3c9"/>
+    <w:multiLevelType xmlns:w="http://schemas.openxmlformats.org/wordprocessingml/2006/main" w:val="hybridMultilevel"/>
+    <w:lvl xmlns:w="http://schemas.openxmlformats.org/wordprocessingml/2006/main" w:ilvl="0">
+      <w:start w:val="1"/>
+      <w:numFmt w:val="bullet"/>
+      <w:lvlText w:val=""/>
+      <w:lvlJc w:val="left"/>
+      <w:pPr>
+        <w:ind w:left="720" w:hanging="360"/>
+      </w:pPr>
+      <w:rPr>
+        <w:rFonts w:hint="default" w:ascii="Symbol" w:hAnsi="Symbol"/>
+      </w:rPr>
+    </w:lvl>
+    <w:lvl xmlns:w="http://schemas.openxmlformats.org/wordprocessingml/2006/main" w:ilvl="1">
+      <w:start w:val="1"/>
+      <w:numFmt w:val="bullet"/>
+      <w:lvlText w:val="o"/>
+      <w:lvlJc w:val="left"/>
+      <w:pPr>
+        <w:ind w:left="1440" w:hanging="360"/>
+      </w:pPr>
+      <w:rPr>
+        <w:rFonts w:hint="default" w:ascii="Courier New" w:hAnsi="Courier New"/>
+      </w:rPr>
+    </w:lvl>
+    <w:lvl xmlns:w="http://schemas.openxmlformats.org/wordprocessingml/2006/main" w:ilvl="2">
+      <w:start w:val="1"/>
+      <w:numFmt w:val="bullet"/>
+      <w:lvlText w:val=""/>
+      <w:lvlJc w:val="left"/>
+      <w:pPr>
+        <w:ind w:left="2160" w:hanging="360"/>
+      </w:pPr>
+      <w:rPr>
+        <w:rFonts w:hint="default" w:ascii="Wingdings" w:hAnsi="Wingdings"/>
+      </w:rPr>
+    </w:lvl>
+    <w:lvl xmlns:w="http://schemas.openxmlformats.org/wordprocessingml/2006/main" w:ilvl="3">
+      <w:start w:val="1"/>
+      <w:numFmt w:val="bullet"/>
+      <w:lvlText w:val=""/>
+      <w:lvlJc w:val="left"/>
+      <w:pPr>
+        <w:ind w:left="2880" w:hanging="360"/>
+      </w:pPr>
+      <w:rPr>
+        <w:rFonts w:hint="default" w:ascii="Symbol" w:hAnsi="Symbol"/>
+      </w:rPr>
+    </w:lvl>
+    <w:lvl xmlns:w="http://schemas.openxmlformats.org/wordprocessingml/2006/main" w:ilvl="4">
+      <w:start w:val="1"/>
+      <w:numFmt w:val="bullet"/>
+      <w:lvlText w:val="o"/>
+      <w:lvlJc w:val="left"/>
+      <w:pPr>
+        <w:ind w:left="3600" w:hanging="360"/>
+      </w:pPr>
+      <w:rPr>
+        <w:rFonts w:hint="default" w:ascii="Courier New" w:hAnsi="Courier New"/>
+      </w:rPr>
+    </w:lvl>
+    <w:lvl xmlns:w="http://schemas.openxmlformats.org/wordprocessingml/2006/main" w:ilvl="5">
+      <w:start w:val="1"/>
+      <w:numFmt w:val="bullet"/>
+      <w:lvlText w:val=""/>
+      <w:lvlJc w:val="left"/>
+      <w:pPr>
+        <w:ind w:left="4320" w:hanging="360"/>
+      </w:pPr>
+      <w:rPr>
+        <w:rFonts w:hint="default" w:ascii="Wingdings" w:hAnsi="Wingdings"/>
+      </w:rPr>
+    </w:lvl>
+    <w:lvl xmlns:w="http://schemas.openxmlformats.org/wordprocessingml/2006/main" w:ilvl="6">
+      <w:start w:val="1"/>
+      <w:numFmt w:val="bullet"/>
+      <w:lvlText w:val=""/>
+      <w:lvlJc w:val="left"/>
+      <w:pPr>
+        <w:ind w:left="5040" w:hanging="360"/>
+      </w:pPr>
+      <w:rPr>
+        <w:rFonts w:hint="default" w:ascii="Symbol" w:hAnsi="Symbol"/>
+      </w:rPr>
+    </w:lvl>
+    <w:lvl xmlns:w="http://schemas.openxmlformats.org/wordprocessingml/2006/main" w:ilvl="7">
+      <w:start w:val="1"/>
+      <w:numFmt w:val="bullet"/>
+      <w:lvlText w:val="o"/>
+      <w:lvlJc w:val="left"/>
+      <w:pPr>
+        <w:ind w:left="5760" w:hanging="360"/>
+      </w:pPr>
+      <w:rPr>
+        <w:rFonts w:hint="default" w:ascii="Courier New" w:hAnsi="Courier New"/>
+      </w:rPr>
+    </w:lvl>
+    <w:lvl xmlns:w="http://schemas.openxmlformats.org/wordprocessingml/2006/main" w:ilvl="8">
+      <w:start w:val="1"/>
+      <w:numFmt w:val="bullet"/>
+      <w:lvlText w:val=""/>
+      <w:lvlJc w:val="left"/>
+      <w:pPr>
+        <w:ind w:left="6480" w:hanging="360"/>
+      </w:pPr>
+      <w:rPr>
+        <w:rFonts w:hint="default" w:ascii="Wingdings" w:hAnsi="Wingdings"/>
+      </w:rPr>
+    </w:lvl>
+  </w:abstractNum>
   <w:abstractNum w:abstractNumId="0" w15:restartNumberingAfterBreak="0">
     <w:nsid w:val="09762AFD"/>
     <w:multiLevelType w:val="multilevel"/>
@@ -1409,7 +2749,7 @@
         <w:ind w:left="720" w:hanging="360"/>
       </w:pPr>
       <w:rPr>
-        <w:rFonts w:ascii="Symbol" w:hAnsi="Symbol" w:hint="default"/>
+        <w:rFonts w:hint="default" w:ascii="Symbol" w:hAnsi="Symbol"/>
         <w:sz w:val="20"/>
       </w:rPr>
     </w:lvl>
@@ -1425,7 +2765,7 @@
         <w:ind w:left="1440" w:hanging="360"/>
       </w:pPr>
       <w:rPr>
-        <w:rFonts w:ascii="Courier New" w:hAnsi="Courier New" w:hint="default"/>
+        <w:rFonts w:hint="default" w:ascii="Courier New" w:hAnsi="Courier New"/>
         <w:sz w:val="20"/>
       </w:rPr>
     </w:lvl>
@@ -1441,7 +2781,7 @@
         <w:ind w:left="2160" w:hanging="360"/>
       </w:pPr>
       <w:rPr>
-        <w:rFonts w:ascii="Wingdings" w:hAnsi="Wingdings" w:hint="default"/>
+        <w:rFonts w:hint="default" w:ascii="Wingdings" w:hAnsi="Wingdings"/>
         <w:sz w:val="20"/>
       </w:rPr>
     </w:lvl>
@@ -1457,7 +2797,7 @@
         <w:ind w:left="2880" w:hanging="360"/>
       </w:pPr>
       <w:rPr>
-        <w:rFonts w:ascii="Wingdings" w:hAnsi="Wingdings" w:hint="default"/>
+        <w:rFonts w:hint="default" w:ascii="Wingdings" w:hAnsi="Wingdings"/>
         <w:sz w:val="20"/>
       </w:rPr>
     </w:lvl>
@@ -1473,7 +2813,7 @@
         <w:ind w:left="3600" w:hanging="360"/>
       </w:pPr>
       <w:rPr>
-        <w:rFonts w:ascii="Wingdings" w:hAnsi="Wingdings" w:hint="default"/>
+        <w:rFonts w:hint="default" w:ascii="Wingdings" w:hAnsi="Wingdings"/>
         <w:sz w:val="20"/>
       </w:rPr>
     </w:lvl>
@@ -1489,7 +2829,7 @@
         <w:ind w:left="4320" w:hanging="360"/>
       </w:pPr>
       <w:rPr>
-        <w:rFonts w:ascii="Wingdings" w:hAnsi="Wingdings" w:hint="default"/>
+        <w:rFonts w:hint="default" w:ascii="Wingdings" w:hAnsi="Wingdings"/>
         <w:sz w:val="20"/>
       </w:rPr>
     </w:lvl>
@@ -1505,7 +2845,7 @@
         <w:ind w:left="5040" w:hanging="360"/>
       </w:pPr>
       <w:rPr>
-        <w:rFonts w:ascii="Wingdings" w:hAnsi="Wingdings" w:hint="default"/>
+        <w:rFonts w:hint="default" w:ascii="Wingdings" w:hAnsi="Wingdings"/>
         <w:sz w:val="20"/>
       </w:rPr>
     </w:lvl>
@@ -1521,7 +2861,7 @@
         <w:ind w:left="5760" w:hanging="360"/>
       </w:pPr>
       <w:rPr>
-        <w:rFonts w:ascii="Wingdings" w:hAnsi="Wingdings" w:hint="default"/>
+        <w:rFonts w:hint="default" w:ascii="Wingdings" w:hAnsi="Wingdings"/>
         <w:sz w:val="20"/>
       </w:rPr>
     </w:lvl>
@@ -1537,7 +2877,7 @@
         <w:ind w:left="6480" w:hanging="360"/>
       </w:pPr>
       <w:rPr>
-        <w:rFonts w:ascii="Wingdings" w:hAnsi="Wingdings" w:hint="default"/>
+        <w:rFonts w:hint="default" w:ascii="Wingdings" w:hAnsi="Wingdings"/>
         <w:sz w:val="20"/>
       </w:rPr>
     </w:lvl>
@@ -1558,7 +2898,7 @@
         <w:ind w:left="720" w:hanging="360"/>
       </w:pPr>
       <w:rPr>
-        <w:rFonts w:ascii="Symbol" w:hAnsi="Symbol" w:hint="default"/>
+        <w:rFonts w:hint="default" w:ascii="Symbol" w:hAnsi="Symbol"/>
         <w:sz w:val="20"/>
       </w:rPr>
     </w:lvl>
@@ -1574,7 +2914,7 @@
         <w:ind w:left="1440" w:hanging="360"/>
       </w:pPr>
       <w:rPr>
-        <w:rFonts w:ascii="Courier New" w:hAnsi="Courier New" w:hint="default"/>
+        <w:rFonts w:hint="default" w:ascii="Courier New" w:hAnsi="Courier New"/>
         <w:sz w:val="20"/>
       </w:rPr>
     </w:lvl>
@@ -1590,7 +2930,7 @@
         <w:ind w:left="2160" w:hanging="360"/>
       </w:pPr>
       <w:rPr>
-        <w:rFonts w:ascii="Wingdings" w:hAnsi="Wingdings" w:hint="default"/>
+        <w:rFonts w:hint="default" w:ascii="Wingdings" w:hAnsi="Wingdings"/>
         <w:sz w:val="20"/>
       </w:rPr>
     </w:lvl>
@@ -1606,7 +2946,7 @@
         <w:ind w:left="2880" w:hanging="360"/>
       </w:pPr>
       <w:rPr>
-        <w:rFonts w:ascii="Wingdings" w:hAnsi="Wingdings" w:hint="default"/>
+        <w:rFonts w:hint="default" w:ascii="Wingdings" w:hAnsi="Wingdings"/>
         <w:sz w:val="20"/>
       </w:rPr>
     </w:lvl>
@@ -1622,7 +2962,7 @@
         <w:ind w:left="3600" w:hanging="360"/>
       </w:pPr>
       <w:rPr>
-        <w:rFonts w:ascii="Wingdings" w:hAnsi="Wingdings" w:hint="default"/>
+        <w:rFonts w:hint="default" w:ascii="Wingdings" w:hAnsi="Wingdings"/>
         <w:sz w:val="20"/>
       </w:rPr>
     </w:lvl>
@@ -1638,7 +2978,7 @@
         <w:ind w:left="4320" w:hanging="360"/>
       </w:pPr>
       <w:rPr>
-        <w:rFonts w:ascii="Wingdings" w:hAnsi="Wingdings" w:hint="default"/>
+        <w:rFonts w:hint="default" w:ascii="Wingdings" w:hAnsi="Wingdings"/>
         <w:sz w:val="20"/>
       </w:rPr>
     </w:lvl>
@@ -1654,7 +2994,7 @@
         <w:ind w:left="5040" w:hanging="360"/>
       </w:pPr>
       <w:rPr>
-        <w:rFonts w:ascii="Wingdings" w:hAnsi="Wingdings" w:hint="default"/>
+        <w:rFonts w:hint="default" w:ascii="Wingdings" w:hAnsi="Wingdings"/>
         <w:sz w:val="20"/>
       </w:rPr>
     </w:lvl>
@@ -1670,7 +3010,7 @@
         <w:ind w:left="5760" w:hanging="360"/>
       </w:pPr>
       <w:rPr>
-        <w:rFonts w:ascii="Wingdings" w:hAnsi="Wingdings" w:hint="default"/>
+        <w:rFonts w:hint="default" w:ascii="Wingdings" w:hAnsi="Wingdings"/>
         <w:sz w:val="20"/>
       </w:rPr>
     </w:lvl>
@@ -1686,7 +3026,7 @@
         <w:ind w:left="6480" w:hanging="360"/>
       </w:pPr>
       <w:rPr>
-        <w:rFonts w:ascii="Wingdings" w:hAnsi="Wingdings" w:hint="default"/>
+        <w:rFonts w:hint="default" w:ascii="Wingdings" w:hAnsi="Wingdings"/>
         <w:sz w:val="20"/>
       </w:rPr>
     </w:lvl>
@@ -1707,7 +3047,7 @@
         <w:ind w:left="720" w:hanging="360"/>
       </w:pPr>
       <w:rPr>
-        <w:rFonts w:ascii="Symbol" w:hAnsi="Symbol" w:hint="default"/>
+        <w:rFonts w:hint="default" w:ascii="Symbol" w:hAnsi="Symbol"/>
         <w:sz w:val="20"/>
       </w:rPr>
     </w:lvl>
@@ -1723,7 +3063,7 @@
         <w:ind w:left="1440" w:hanging="360"/>
       </w:pPr>
       <w:rPr>
-        <w:rFonts w:ascii="Courier New" w:hAnsi="Courier New" w:hint="default"/>
+        <w:rFonts w:hint="default" w:ascii="Courier New" w:hAnsi="Courier New"/>
         <w:sz w:val="20"/>
       </w:rPr>
     </w:lvl>
@@ -1739,7 +3079,7 @@
         <w:ind w:left="2160" w:hanging="360"/>
       </w:pPr>
       <w:rPr>
-        <w:rFonts w:ascii="Wingdings" w:hAnsi="Wingdings" w:hint="default"/>
+        <w:rFonts w:hint="default" w:ascii="Wingdings" w:hAnsi="Wingdings"/>
         <w:sz w:val="20"/>
       </w:rPr>
     </w:lvl>
@@ -1755,7 +3095,7 @@
         <w:ind w:left="2880" w:hanging="360"/>
       </w:pPr>
       <w:rPr>
-        <w:rFonts w:ascii="Wingdings" w:hAnsi="Wingdings" w:hint="default"/>
+        <w:rFonts w:hint="default" w:ascii="Wingdings" w:hAnsi="Wingdings"/>
         <w:sz w:val="20"/>
       </w:rPr>
     </w:lvl>
@@ -1771,7 +3111,7 @@
         <w:ind w:left="3600" w:hanging="360"/>
       </w:pPr>
       <w:rPr>
-        <w:rFonts w:ascii="Wingdings" w:hAnsi="Wingdings" w:hint="default"/>
+        <w:rFonts w:hint="default" w:ascii="Wingdings" w:hAnsi="Wingdings"/>
         <w:sz w:val="20"/>
       </w:rPr>
     </w:lvl>
@@ -1787,7 +3127,7 @@
         <w:ind w:left="4320" w:hanging="360"/>
       </w:pPr>
       <w:rPr>
-        <w:rFonts w:ascii="Wingdings" w:hAnsi="Wingdings" w:hint="default"/>
+        <w:rFonts w:hint="default" w:ascii="Wingdings" w:hAnsi="Wingdings"/>
         <w:sz w:val="20"/>
       </w:rPr>
     </w:lvl>
@@ -1803,7 +3143,7 @@
         <w:ind w:left="5040" w:hanging="360"/>
       </w:pPr>
       <w:rPr>
-        <w:rFonts w:ascii="Wingdings" w:hAnsi="Wingdings" w:hint="default"/>
+        <w:rFonts w:hint="default" w:ascii="Wingdings" w:hAnsi="Wingdings"/>
         <w:sz w:val="20"/>
       </w:rPr>
     </w:lvl>
@@ -1819,7 +3159,7 @@
         <w:ind w:left="5760" w:hanging="360"/>
       </w:pPr>
       <w:rPr>
-        <w:rFonts w:ascii="Wingdings" w:hAnsi="Wingdings" w:hint="default"/>
+        <w:rFonts w:hint="default" w:ascii="Wingdings" w:hAnsi="Wingdings"/>
         <w:sz w:val="20"/>
       </w:rPr>
     </w:lvl>
@@ -1835,7 +3175,7 @@
         <w:ind w:left="6480" w:hanging="360"/>
       </w:pPr>
       <w:rPr>
-        <w:rFonts w:ascii="Wingdings" w:hAnsi="Wingdings" w:hint="default"/>
+        <w:rFonts w:hint="default" w:ascii="Wingdings" w:hAnsi="Wingdings"/>
         <w:sz w:val="20"/>
       </w:rPr>
     </w:lvl>
@@ -1856,7 +3196,7 @@
         <w:ind w:left="720" w:hanging="360"/>
       </w:pPr>
       <w:rPr>
-        <w:rFonts w:ascii="Symbol" w:hAnsi="Symbol" w:hint="default"/>
+        <w:rFonts w:hint="default" w:ascii="Symbol" w:hAnsi="Symbol"/>
         <w:sz w:val="20"/>
       </w:rPr>
     </w:lvl>
@@ -1872,7 +3212,7 @@
         <w:ind w:left="1440" w:hanging="360"/>
       </w:pPr>
       <w:rPr>
-        <w:rFonts w:ascii="Courier New" w:hAnsi="Courier New" w:hint="default"/>
+        <w:rFonts w:hint="default" w:ascii="Courier New" w:hAnsi="Courier New"/>
         <w:sz w:val="20"/>
       </w:rPr>
     </w:lvl>
@@ -1888,7 +3228,7 @@
         <w:ind w:left="2160" w:hanging="360"/>
       </w:pPr>
       <w:rPr>
-        <w:rFonts w:ascii="Wingdings" w:hAnsi="Wingdings" w:hint="default"/>
+        <w:rFonts w:hint="default" w:ascii="Wingdings" w:hAnsi="Wingdings"/>
         <w:sz w:val="20"/>
       </w:rPr>
     </w:lvl>
@@ -1904,7 +3244,7 @@
         <w:ind w:left="2880" w:hanging="360"/>
       </w:pPr>
       <w:rPr>
-        <w:rFonts w:ascii="Wingdings" w:hAnsi="Wingdings" w:hint="default"/>
+        <w:rFonts w:hint="default" w:ascii="Wingdings" w:hAnsi="Wingdings"/>
         <w:sz w:val="20"/>
       </w:rPr>
     </w:lvl>
@@ -1920,7 +3260,7 @@
         <w:ind w:left="3600" w:hanging="360"/>
       </w:pPr>
       <w:rPr>
-        <w:rFonts w:ascii="Wingdings" w:hAnsi="Wingdings" w:hint="default"/>
+        <w:rFonts w:hint="default" w:ascii="Wingdings" w:hAnsi="Wingdings"/>
         <w:sz w:val="20"/>
       </w:rPr>
     </w:lvl>
@@ -1936,7 +3276,7 @@
         <w:ind w:left="4320" w:hanging="360"/>
       </w:pPr>
       <w:rPr>
-        <w:rFonts w:ascii="Wingdings" w:hAnsi="Wingdings" w:hint="default"/>
+        <w:rFonts w:hint="default" w:ascii="Wingdings" w:hAnsi="Wingdings"/>
         <w:sz w:val="20"/>
       </w:rPr>
     </w:lvl>
@@ -1952,7 +3292,7 @@
         <w:ind w:left="5040" w:hanging="360"/>
       </w:pPr>
       <w:rPr>
-        <w:rFonts w:ascii="Wingdings" w:hAnsi="Wingdings" w:hint="default"/>
+        <w:rFonts w:hint="default" w:ascii="Wingdings" w:hAnsi="Wingdings"/>
         <w:sz w:val="20"/>
       </w:rPr>
     </w:lvl>
@@ -1968,7 +3308,7 @@
         <w:ind w:left="5760" w:hanging="360"/>
       </w:pPr>
       <w:rPr>
-        <w:rFonts w:ascii="Wingdings" w:hAnsi="Wingdings" w:hint="default"/>
+        <w:rFonts w:hint="default" w:ascii="Wingdings" w:hAnsi="Wingdings"/>
         <w:sz w:val="20"/>
       </w:rPr>
     </w:lvl>
@@ -1984,7 +3324,7 @@
         <w:ind w:left="6480" w:hanging="360"/>
       </w:pPr>
       <w:rPr>
-        <w:rFonts w:ascii="Wingdings" w:hAnsi="Wingdings" w:hint="default"/>
+        <w:rFonts w:hint="default" w:ascii="Wingdings" w:hAnsi="Wingdings"/>
         <w:sz w:val="20"/>
       </w:rPr>
     </w:lvl>
@@ -2005,7 +3345,7 @@
         <w:ind w:left="720" w:hanging="360"/>
       </w:pPr>
       <w:rPr>
-        <w:rFonts w:ascii="Symbol" w:hAnsi="Symbol" w:hint="default"/>
+        <w:rFonts w:hint="default" w:ascii="Symbol" w:hAnsi="Symbol"/>
         <w:sz w:val="20"/>
       </w:rPr>
     </w:lvl>
@@ -2021,7 +3361,7 @@
         <w:ind w:left="1440" w:hanging="360"/>
       </w:pPr>
       <w:rPr>
-        <w:rFonts w:ascii="Courier New" w:hAnsi="Courier New" w:hint="default"/>
+        <w:rFonts w:hint="default" w:ascii="Courier New" w:hAnsi="Courier New"/>
         <w:sz w:val="20"/>
       </w:rPr>
     </w:lvl>
@@ -2037,7 +3377,7 @@
         <w:ind w:left="2160" w:hanging="360"/>
       </w:pPr>
       <w:rPr>
-        <w:rFonts w:ascii="Wingdings" w:hAnsi="Wingdings" w:hint="default"/>
+        <w:rFonts w:hint="default" w:ascii="Wingdings" w:hAnsi="Wingdings"/>
         <w:sz w:val="20"/>
       </w:rPr>
     </w:lvl>
@@ -2053,7 +3393,7 @@
         <w:ind w:left="2880" w:hanging="360"/>
       </w:pPr>
       <w:rPr>
-        <w:rFonts w:ascii="Wingdings" w:hAnsi="Wingdings" w:hint="default"/>
+        <w:rFonts w:hint="default" w:ascii="Wingdings" w:hAnsi="Wingdings"/>
         <w:sz w:val="20"/>
       </w:rPr>
     </w:lvl>
@@ -2069,7 +3409,7 @@
         <w:ind w:left="3600" w:hanging="360"/>
       </w:pPr>
       <w:rPr>
-        <w:rFonts w:ascii="Wingdings" w:hAnsi="Wingdings" w:hint="default"/>
+        <w:rFonts w:hint="default" w:ascii="Wingdings" w:hAnsi="Wingdings"/>
         <w:sz w:val="20"/>
       </w:rPr>
     </w:lvl>
@@ -2085,7 +3425,7 @@
         <w:ind w:left="4320" w:hanging="360"/>
       </w:pPr>
       <w:rPr>
-        <w:rFonts w:ascii="Wingdings" w:hAnsi="Wingdings" w:hint="default"/>
+        <w:rFonts w:hint="default" w:ascii="Wingdings" w:hAnsi="Wingdings"/>
         <w:sz w:val="20"/>
       </w:rPr>
     </w:lvl>
@@ -2101,7 +3441,7 @@
         <w:ind w:left="5040" w:hanging="360"/>
       </w:pPr>
       <w:rPr>
-        <w:rFonts w:ascii="Wingdings" w:hAnsi="Wingdings" w:hint="default"/>
+        <w:rFonts w:hint="default" w:ascii="Wingdings" w:hAnsi="Wingdings"/>
         <w:sz w:val="20"/>
       </w:rPr>
     </w:lvl>
@@ -2117,7 +3457,7 @@
         <w:ind w:left="5760" w:hanging="360"/>
       </w:pPr>
       <w:rPr>
-        <w:rFonts w:ascii="Wingdings" w:hAnsi="Wingdings" w:hint="default"/>
+        <w:rFonts w:hint="default" w:ascii="Wingdings" w:hAnsi="Wingdings"/>
         <w:sz w:val="20"/>
       </w:rPr>
     </w:lvl>
@@ -2133,7 +3473,7 @@
         <w:ind w:left="6480" w:hanging="360"/>
       </w:pPr>
       <w:rPr>
-        <w:rFonts w:ascii="Wingdings" w:hAnsi="Wingdings" w:hint="default"/>
+        <w:rFonts w:hint="default" w:ascii="Wingdings" w:hAnsi="Wingdings"/>
         <w:sz w:val="20"/>
       </w:rPr>
     </w:lvl>
@@ -2154,7 +3494,7 @@
         <w:ind w:left="360" w:hanging="360"/>
       </w:pPr>
       <w:rPr>
-        <w:rFonts w:ascii="Symbol" w:hAnsi="Symbol" w:hint="default"/>
+        <w:rFonts w:hint="default" w:ascii="Symbol" w:hAnsi="Symbol"/>
         <w:sz w:val="20"/>
       </w:rPr>
     </w:lvl>
@@ -2170,7 +3510,7 @@
         <w:ind w:left="1080" w:hanging="360"/>
       </w:pPr>
       <w:rPr>
-        <w:rFonts w:ascii="Courier New" w:hAnsi="Courier New" w:hint="default"/>
+        <w:rFonts w:hint="default" w:ascii="Courier New" w:hAnsi="Courier New"/>
         <w:sz w:val="20"/>
       </w:rPr>
     </w:lvl>
@@ -2186,7 +3526,7 @@
         <w:ind w:left="1800" w:hanging="360"/>
       </w:pPr>
       <w:rPr>
-        <w:rFonts w:ascii="Wingdings" w:hAnsi="Wingdings" w:hint="default"/>
+        <w:rFonts w:hint="default" w:ascii="Wingdings" w:hAnsi="Wingdings"/>
         <w:sz w:val="20"/>
       </w:rPr>
     </w:lvl>
@@ -2202,7 +3542,7 @@
         <w:ind w:left="2520" w:hanging="360"/>
       </w:pPr>
       <w:rPr>
-        <w:rFonts w:ascii="Wingdings" w:hAnsi="Wingdings" w:hint="default"/>
+        <w:rFonts w:hint="default" w:ascii="Wingdings" w:hAnsi="Wingdings"/>
         <w:sz w:val="20"/>
       </w:rPr>
     </w:lvl>
@@ -2218,7 +3558,7 @@
         <w:ind w:left="3240" w:hanging="360"/>
       </w:pPr>
       <w:rPr>
-        <w:rFonts w:ascii="Wingdings" w:hAnsi="Wingdings" w:hint="default"/>
+        <w:rFonts w:hint="default" w:ascii="Wingdings" w:hAnsi="Wingdings"/>
         <w:sz w:val="20"/>
       </w:rPr>
     </w:lvl>
@@ -2234,7 +3574,7 @@
         <w:ind w:left="3960" w:hanging="360"/>
       </w:pPr>
       <w:rPr>
-        <w:rFonts w:ascii="Wingdings" w:hAnsi="Wingdings" w:hint="default"/>
+        <w:rFonts w:hint="default" w:ascii="Wingdings" w:hAnsi="Wingdings"/>
         <w:sz w:val="20"/>
       </w:rPr>
     </w:lvl>
@@ -2250,7 +3590,7 @@
         <w:ind w:left="4680" w:hanging="360"/>
       </w:pPr>
       <w:rPr>
-        <w:rFonts w:ascii="Wingdings" w:hAnsi="Wingdings" w:hint="default"/>
+        <w:rFonts w:hint="default" w:ascii="Wingdings" w:hAnsi="Wingdings"/>
         <w:sz w:val="20"/>
       </w:rPr>
     </w:lvl>
@@ -2266,7 +3606,7 @@
         <w:ind w:left="5400" w:hanging="360"/>
       </w:pPr>
       <w:rPr>
-        <w:rFonts w:ascii="Wingdings" w:hAnsi="Wingdings" w:hint="default"/>
+        <w:rFonts w:hint="default" w:ascii="Wingdings" w:hAnsi="Wingdings"/>
         <w:sz w:val="20"/>
       </w:rPr>
     </w:lvl>
@@ -2282,7 +3622,7 @@
         <w:ind w:left="6120" w:hanging="360"/>
       </w:pPr>
       <w:rPr>
-        <w:rFonts w:ascii="Wingdings" w:hAnsi="Wingdings" w:hint="default"/>
+        <w:rFonts w:hint="default" w:ascii="Wingdings" w:hAnsi="Wingdings"/>
         <w:sz w:val="20"/>
       </w:rPr>
     </w:lvl>
@@ -2303,7 +3643,7 @@
         <w:ind w:left="360" w:hanging="360"/>
       </w:pPr>
       <w:rPr>
-        <w:rFonts w:ascii="Symbol" w:hAnsi="Symbol" w:hint="default"/>
+        <w:rFonts w:hint="default" w:ascii="Symbol" w:hAnsi="Symbol"/>
         <w:sz w:val="20"/>
       </w:rPr>
     </w:lvl>
@@ -2319,7 +3659,7 @@
         <w:ind w:left="1080" w:hanging="360"/>
       </w:pPr>
       <w:rPr>
-        <w:rFonts w:ascii="Courier New" w:hAnsi="Courier New" w:hint="default"/>
+        <w:rFonts w:hint="default" w:ascii="Courier New" w:hAnsi="Courier New"/>
         <w:sz w:val="20"/>
       </w:rPr>
     </w:lvl>
@@ -2335,7 +3675,7 @@
         <w:ind w:left="1800" w:hanging="360"/>
       </w:pPr>
       <w:rPr>
-        <w:rFonts w:ascii="Wingdings" w:hAnsi="Wingdings" w:hint="default"/>
+        <w:rFonts w:hint="default" w:ascii="Wingdings" w:hAnsi="Wingdings"/>
         <w:sz w:val="20"/>
       </w:rPr>
     </w:lvl>
@@ -2351,7 +3691,7 @@
         <w:ind w:left="2520" w:hanging="360"/>
       </w:pPr>
       <w:rPr>
-        <w:rFonts w:ascii="Wingdings" w:hAnsi="Wingdings" w:hint="default"/>
+        <w:rFonts w:hint="default" w:ascii="Wingdings" w:hAnsi="Wingdings"/>
         <w:sz w:val="20"/>
       </w:rPr>
     </w:lvl>
@@ -2367,7 +3707,7 @@
         <w:ind w:left="3240" w:hanging="360"/>
       </w:pPr>
       <w:rPr>
-        <w:rFonts w:ascii="Wingdings" w:hAnsi="Wingdings" w:hint="default"/>
+        <w:rFonts w:hint="default" w:ascii="Wingdings" w:hAnsi="Wingdings"/>
         <w:sz w:val="20"/>
       </w:rPr>
     </w:lvl>
@@ -2383,7 +3723,7 @@
         <w:ind w:left="3960" w:hanging="360"/>
       </w:pPr>
       <w:rPr>
-        <w:rFonts w:ascii="Wingdings" w:hAnsi="Wingdings" w:hint="default"/>
+        <w:rFonts w:hint="default" w:ascii="Wingdings" w:hAnsi="Wingdings"/>
         <w:sz w:val="20"/>
       </w:rPr>
     </w:lvl>
@@ -2399,7 +3739,7 @@
         <w:ind w:left="4680" w:hanging="360"/>
       </w:pPr>
       <w:rPr>
-        <w:rFonts w:ascii="Wingdings" w:hAnsi="Wingdings" w:hint="default"/>
+        <w:rFonts w:hint="default" w:ascii="Wingdings" w:hAnsi="Wingdings"/>
         <w:sz w:val="20"/>
       </w:rPr>
     </w:lvl>
@@ -2415,7 +3755,7 @@
         <w:ind w:left="5400" w:hanging="360"/>
       </w:pPr>
       <w:rPr>
-        <w:rFonts w:ascii="Wingdings" w:hAnsi="Wingdings" w:hint="default"/>
+        <w:rFonts w:hint="default" w:ascii="Wingdings" w:hAnsi="Wingdings"/>
         <w:sz w:val="20"/>
       </w:rPr>
     </w:lvl>
@@ -2431,7 +3771,7 @@
         <w:ind w:left="6120" w:hanging="360"/>
       </w:pPr>
       <w:rPr>
-        <w:rFonts w:ascii="Wingdings" w:hAnsi="Wingdings" w:hint="default"/>
+        <w:rFonts w:hint="default" w:ascii="Wingdings" w:hAnsi="Wingdings"/>
         <w:sz w:val="20"/>
       </w:rPr>
     </w:lvl>
@@ -2452,7 +3792,7 @@
         <w:ind w:left="720" w:hanging="360"/>
       </w:pPr>
       <w:rPr>
-        <w:rFonts w:ascii="Symbol" w:hAnsi="Symbol" w:hint="default"/>
+        <w:rFonts w:hint="default" w:ascii="Symbol" w:hAnsi="Symbol"/>
         <w:sz w:val="20"/>
       </w:rPr>
     </w:lvl>
@@ -2468,7 +3808,7 @@
         <w:ind w:left="1440" w:hanging="360"/>
       </w:pPr>
       <w:rPr>
-        <w:rFonts w:ascii="Courier New" w:hAnsi="Courier New" w:hint="default"/>
+        <w:rFonts w:hint="default" w:ascii="Courier New" w:hAnsi="Courier New"/>
         <w:sz w:val="20"/>
       </w:rPr>
     </w:lvl>
@@ -2484,7 +3824,7 @@
         <w:ind w:left="2160" w:hanging="360"/>
       </w:pPr>
       <w:rPr>
-        <w:rFonts w:ascii="Wingdings" w:hAnsi="Wingdings" w:hint="default"/>
+        <w:rFonts w:hint="default" w:ascii="Wingdings" w:hAnsi="Wingdings"/>
         <w:sz w:val="20"/>
       </w:rPr>
     </w:lvl>
@@ -2500,7 +3840,7 @@
         <w:ind w:left="2880" w:hanging="360"/>
       </w:pPr>
       <w:rPr>
-        <w:rFonts w:ascii="Wingdings" w:hAnsi="Wingdings" w:hint="default"/>
+        <w:rFonts w:hint="default" w:ascii="Wingdings" w:hAnsi="Wingdings"/>
         <w:sz w:val="20"/>
       </w:rPr>
     </w:lvl>
@@ -2516,7 +3856,7 @@
         <w:ind w:left="3600" w:hanging="360"/>
       </w:pPr>
       <w:rPr>
-        <w:rFonts w:ascii="Wingdings" w:hAnsi="Wingdings" w:hint="default"/>
+        <w:rFonts w:hint="default" w:ascii="Wingdings" w:hAnsi="Wingdings"/>
         <w:sz w:val="20"/>
       </w:rPr>
     </w:lvl>
@@ -2532,7 +3872,7 @@
         <w:ind w:left="4320" w:hanging="360"/>
       </w:pPr>
       <w:rPr>
-        <w:rFonts w:ascii="Wingdings" w:hAnsi="Wingdings" w:hint="default"/>
+        <w:rFonts w:hint="default" w:ascii="Wingdings" w:hAnsi="Wingdings"/>
         <w:sz w:val="20"/>
       </w:rPr>
     </w:lvl>
@@ -2548,7 +3888,7 @@
         <w:ind w:left="5040" w:hanging="360"/>
       </w:pPr>
       <w:rPr>
-        <w:rFonts w:ascii="Wingdings" w:hAnsi="Wingdings" w:hint="default"/>
+        <w:rFonts w:hint="default" w:ascii="Wingdings" w:hAnsi="Wingdings"/>
         <w:sz w:val="20"/>
       </w:rPr>
     </w:lvl>
@@ -2564,7 +3904,7 @@
         <w:ind w:left="5760" w:hanging="360"/>
       </w:pPr>
       <w:rPr>
-        <w:rFonts w:ascii="Wingdings" w:hAnsi="Wingdings" w:hint="default"/>
+        <w:rFonts w:hint="default" w:ascii="Wingdings" w:hAnsi="Wingdings"/>
         <w:sz w:val="20"/>
       </w:rPr>
     </w:lvl>
@@ -2580,7 +3920,7 @@
         <w:ind w:left="6480" w:hanging="360"/>
       </w:pPr>
       <w:rPr>
-        <w:rFonts w:ascii="Wingdings" w:hAnsi="Wingdings" w:hint="default"/>
+        <w:rFonts w:hint="default" w:ascii="Wingdings" w:hAnsi="Wingdings"/>
         <w:sz w:val="20"/>
       </w:rPr>
     </w:lvl>
@@ -2601,7 +3941,7 @@
         <w:ind w:left="360" w:hanging="360"/>
       </w:pPr>
       <w:rPr>
-        <w:rFonts w:ascii="Symbol" w:hAnsi="Symbol" w:hint="default"/>
+        <w:rFonts w:hint="default" w:ascii="Symbol" w:hAnsi="Symbol"/>
         <w:sz w:val="20"/>
       </w:rPr>
     </w:lvl>
@@ -2617,7 +3957,7 @@
         <w:ind w:left="1080" w:hanging="360"/>
       </w:pPr>
       <w:rPr>
-        <w:rFonts w:ascii="Courier New" w:hAnsi="Courier New" w:hint="default"/>
+        <w:rFonts w:hint="default" w:ascii="Courier New" w:hAnsi="Courier New"/>
         <w:sz w:val="20"/>
       </w:rPr>
     </w:lvl>
@@ -2633,7 +3973,7 @@
         <w:ind w:left="1800" w:hanging="360"/>
       </w:pPr>
       <w:rPr>
-        <w:rFonts w:ascii="Wingdings" w:hAnsi="Wingdings" w:hint="default"/>
+        <w:rFonts w:hint="default" w:ascii="Wingdings" w:hAnsi="Wingdings"/>
         <w:sz w:val="20"/>
       </w:rPr>
     </w:lvl>
@@ -2649,7 +3989,7 @@
         <w:ind w:left="2520" w:hanging="360"/>
       </w:pPr>
       <w:rPr>
-        <w:rFonts w:ascii="Wingdings" w:hAnsi="Wingdings" w:hint="default"/>
+        <w:rFonts w:hint="default" w:ascii="Wingdings" w:hAnsi="Wingdings"/>
         <w:sz w:val="20"/>
       </w:rPr>
     </w:lvl>
@@ -2665,7 +4005,7 @@
         <w:ind w:left="3240" w:hanging="360"/>
       </w:pPr>
       <w:rPr>
-        <w:rFonts w:ascii="Wingdings" w:hAnsi="Wingdings" w:hint="default"/>
+        <w:rFonts w:hint="default" w:ascii="Wingdings" w:hAnsi="Wingdings"/>
         <w:sz w:val="20"/>
       </w:rPr>
     </w:lvl>
@@ -2681,7 +4021,7 @@
         <w:ind w:left="3960" w:hanging="360"/>
       </w:pPr>
       <w:rPr>
-        <w:rFonts w:ascii="Wingdings" w:hAnsi="Wingdings" w:hint="default"/>
+        <w:rFonts w:hint="default" w:ascii="Wingdings" w:hAnsi="Wingdings"/>
         <w:sz w:val="20"/>
       </w:rPr>
     </w:lvl>
@@ -2697,7 +4037,7 @@
         <w:ind w:left="4680" w:hanging="360"/>
       </w:pPr>
       <w:rPr>
-        <w:rFonts w:ascii="Wingdings" w:hAnsi="Wingdings" w:hint="default"/>
+        <w:rFonts w:hint="default" w:ascii="Wingdings" w:hAnsi="Wingdings"/>
         <w:sz w:val="20"/>
       </w:rPr>
     </w:lvl>
@@ -2713,7 +4053,7 @@
         <w:ind w:left="5400" w:hanging="360"/>
       </w:pPr>
       <w:rPr>
-        <w:rFonts w:ascii="Wingdings" w:hAnsi="Wingdings" w:hint="default"/>
+        <w:rFonts w:hint="default" w:ascii="Wingdings" w:hAnsi="Wingdings"/>
         <w:sz w:val="20"/>
       </w:rPr>
     </w:lvl>
@@ -2729,7 +4069,7 @@
         <w:ind w:left="6120" w:hanging="360"/>
       </w:pPr>
       <w:rPr>
-        <w:rFonts w:ascii="Wingdings" w:hAnsi="Wingdings" w:hint="default"/>
+        <w:rFonts w:hint="default" w:ascii="Wingdings" w:hAnsi="Wingdings"/>
         <w:sz w:val="20"/>
       </w:rPr>
     </w:lvl>
@@ -2750,7 +4090,7 @@
         <w:ind w:left="360" w:hanging="360"/>
       </w:pPr>
       <w:rPr>
-        <w:rFonts w:ascii="Symbol" w:hAnsi="Symbol" w:hint="default"/>
+        <w:rFonts w:hint="default" w:ascii="Symbol" w:hAnsi="Symbol"/>
         <w:sz w:val="20"/>
       </w:rPr>
     </w:lvl>
@@ -2766,7 +4106,7 @@
         <w:ind w:left="1080" w:hanging="360"/>
       </w:pPr>
       <w:rPr>
-        <w:rFonts w:ascii="Courier New" w:hAnsi="Courier New" w:hint="default"/>
+        <w:rFonts w:hint="default" w:ascii="Courier New" w:hAnsi="Courier New"/>
         <w:sz w:val="20"/>
       </w:rPr>
     </w:lvl>
@@ -2782,7 +4122,7 @@
         <w:ind w:left="1800" w:hanging="360"/>
       </w:pPr>
       <w:rPr>
-        <w:rFonts w:ascii="Wingdings" w:hAnsi="Wingdings" w:hint="default"/>
+        <w:rFonts w:hint="default" w:ascii="Wingdings" w:hAnsi="Wingdings"/>
         <w:sz w:val="20"/>
       </w:rPr>
     </w:lvl>
@@ -2798,7 +4138,7 @@
         <w:ind w:left="2520" w:hanging="360"/>
       </w:pPr>
       <w:rPr>
-        <w:rFonts w:ascii="Wingdings" w:hAnsi="Wingdings" w:hint="default"/>
+        <w:rFonts w:hint="default" w:ascii="Wingdings" w:hAnsi="Wingdings"/>
         <w:sz w:val="20"/>
       </w:rPr>
     </w:lvl>
@@ -2814,7 +4154,7 @@
         <w:ind w:left="3240" w:hanging="360"/>
       </w:pPr>
       <w:rPr>
-        <w:rFonts w:ascii="Wingdings" w:hAnsi="Wingdings" w:hint="default"/>
+        <w:rFonts w:hint="default" w:ascii="Wingdings" w:hAnsi="Wingdings"/>
         <w:sz w:val="20"/>
       </w:rPr>
     </w:lvl>
@@ -2830,7 +4170,7 @@
         <w:ind w:left="3960" w:hanging="360"/>
       </w:pPr>
       <w:rPr>
-        <w:rFonts w:ascii="Wingdings" w:hAnsi="Wingdings" w:hint="default"/>
+        <w:rFonts w:hint="default" w:ascii="Wingdings" w:hAnsi="Wingdings"/>
         <w:sz w:val="20"/>
       </w:rPr>
     </w:lvl>
@@ -2846,7 +4186,7 @@
         <w:ind w:left="4680" w:hanging="360"/>
       </w:pPr>
       <w:rPr>
-        <w:rFonts w:ascii="Wingdings" w:hAnsi="Wingdings" w:hint="default"/>
+        <w:rFonts w:hint="default" w:ascii="Wingdings" w:hAnsi="Wingdings"/>
         <w:sz w:val="20"/>
       </w:rPr>
     </w:lvl>
@@ -2862,7 +4202,7 @@
         <w:ind w:left="5400" w:hanging="360"/>
       </w:pPr>
       <w:rPr>
-        <w:rFonts w:ascii="Wingdings" w:hAnsi="Wingdings" w:hint="default"/>
+        <w:rFonts w:hint="default" w:ascii="Wingdings" w:hAnsi="Wingdings"/>
         <w:sz w:val="20"/>
       </w:rPr>
     </w:lvl>
@@ -2878,11 +4218,29 @@
         <w:ind w:left="6120" w:hanging="360"/>
       </w:pPr>
       <w:rPr>
-        <w:rFonts w:ascii="Wingdings" w:hAnsi="Wingdings" w:hint="default"/>
+        <w:rFonts w:hint="default" w:ascii="Wingdings" w:hAnsi="Wingdings"/>
         <w:sz w:val="20"/>
       </w:rPr>
     </w:lvl>
   </w:abstractNum>
+  <w:num w:numId="16">
+    <w:abstractNumId w:val="15"/>
+  </w:num>
+  <w:num w:numId="15">
+    <w:abstractNumId w:val="14"/>
+  </w:num>
+  <w:num w:numId="14">
+    <w:abstractNumId w:val="13"/>
+  </w:num>
+  <w:num w:numId="13">
+    <w:abstractNumId w:val="12"/>
+  </w:num>
+  <w:num w:numId="12">
+    <w:abstractNumId w:val="11"/>
+  </w:num>
+  <w:num w:numId="11">
+    <w:abstractNumId w:val="10"/>
+  </w:num>
   <w:num w:numId="1" w16cid:durableId="1135951803">
     <w:abstractNumId w:val="3"/>
   </w:num>
@@ -2921,7 +4279,7 @@
   <w:docDefaults>
     <w:rPrDefault>
       <w:rPr>
-        <w:rFonts w:asciiTheme="minorHAnsi" w:eastAsiaTheme="minorHAnsi" w:hAnsiTheme="minorHAnsi" w:cstheme="minorBidi"/>
+        <w:rFonts w:asciiTheme="minorHAnsi" w:hAnsiTheme="minorHAnsi" w:eastAsiaTheme="minorHAnsi" w:cstheme="minorBidi"/>
         <w:kern w:val="2"/>
         <w:sz w:val="24"/>
         <w:szCs w:val="24"/>
@@ -2938,14 +4296,14 @@
   <w:latentStyles w:defLockedState="0" w:defUIPriority="99" w:defSemiHidden="0" w:defUnhideWhenUsed="0" w:defQFormat="0" w:count="376">
     <w:lsdException w:name="Normal" w:uiPriority="0" w:qFormat="1"/>
     <w:lsdException w:name="heading 1" w:uiPriority="9" w:qFormat="1"/>
-    <w:lsdException w:name="heading 2" w:semiHidden="1" w:uiPriority="9" w:unhideWhenUsed="1" w:qFormat="1"/>
-    <w:lsdException w:name="heading 3" w:semiHidden="1" w:uiPriority="9" w:unhideWhenUsed="1" w:qFormat="1"/>
-    <w:lsdException w:name="heading 4" w:semiHidden="1" w:uiPriority="9" w:unhideWhenUsed="1" w:qFormat="1"/>
-    <w:lsdException w:name="heading 5" w:semiHidden="1" w:uiPriority="9" w:unhideWhenUsed="1" w:qFormat="1"/>
-    <w:lsdException w:name="heading 6" w:semiHidden="1" w:uiPriority="9" w:unhideWhenUsed="1" w:qFormat="1"/>
-    <w:lsdException w:name="heading 7" w:semiHidden="1" w:uiPriority="9" w:unhideWhenUsed="1" w:qFormat="1"/>
-    <w:lsdException w:name="heading 8" w:semiHidden="1" w:uiPriority="9" w:unhideWhenUsed="1" w:qFormat="1"/>
-    <w:lsdException w:name="heading 9" w:semiHidden="1" w:uiPriority="9" w:unhideWhenUsed="1" w:qFormat="1"/>
+    <w:lsdException w:name="heading 2" w:uiPriority="9" w:semiHidden="1" w:unhideWhenUsed="1" w:qFormat="1"/>
+    <w:lsdException w:name="heading 3" w:uiPriority="9" w:semiHidden="1" w:unhideWhenUsed="1" w:qFormat="1"/>
+    <w:lsdException w:name="heading 4" w:uiPriority="9" w:semiHidden="1" w:unhideWhenUsed="1" w:qFormat="1"/>
+    <w:lsdException w:name="heading 5" w:uiPriority="9" w:semiHidden="1" w:unhideWhenUsed="1" w:qFormat="1"/>
+    <w:lsdException w:name="heading 6" w:uiPriority="9" w:semiHidden="1" w:unhideWhenUsed="1" w:qFormat="1"/>
+    <w:lsdException w:name="heading 7" w:uiPriority="9" w:semiHidden="1" w:unhideWhenUsed="1" w:qFormat="1"/>
+    <w:lsdException w:name="heading 8" w:uiPriority="9" w:semiHidden="1" w:unhideWhenUsed="1" w:qFormat="1"/>
+    <w:lsdException w:name="heading 9" w:uiPriority="9" w:semiHidden="1" w:unhideWhenUsed="1" w:qFormat="1"/>
     <w:lsdException w:name="index 1" w:semiHidden="1" w:unhideWhenUsed="1"/>
     <w:lsdException w:name="index 2" w:semiHidden="1" w:unhideWhenUsed="1"/>
     <w:lsdException w:name="index 3" w:semiHidden="1" w:unhideWhenUsed="1"/>
@@ -2955,22 +4313,22 @@
     <w:lsdException w:name="index 7" w:semiHidden="1" w:unhideWhenUsed="1"/>
     <w:lsdException w:name="index 8" w:semiHidden="1" w:unhideWhenUsed="1"/>
     <w:lsdException w:name="index 9" w:semiHidden="1" w:unhideWhenUsed="1"/>
-    <w:lsdException w:name="toc 1" w:semiHidden="1" w:uiPriority="39" w:unhideWhenUsed="1"/>
-    <w:lsdException w:name="toc 2" w:semiHidden="1" w:uiPriority="39" w:unhideWhenUsed="1"/>
-    <w:lsdException w:name="toc 3" w:semiHidden="1" w:uiPriority="39" w:unhideWhenUsed="1"/>
-    <w:lsdException w:name="toc 4" w:semiHidden="1" w:uiPriority="39" w:unhideWhenUsed="1"/>
-    <w:lsdException w:name="toc 5" w:semiHidden="1" w:uiPriority="39" w:unhideWhenUsed="1"/>
-    <w:lsdException w:name="toc 6" w:semiHidden="1" w:uiPriority="39" w:unhideWhenUsed="1"/>
-    <w:lsdException w:name="toc 7" w:semiHidden="1" w:uiPriority="39" w:unhideWhenUsed="1"/>
-    <w:lsdException w:name="toc 8" w:semiHidden="1" w:uiPriority="39" w:unhideWhenUsed="1"/>
-    <w:lsdException w:name="toc 9" w:semiHidden="1" w:uiPriority="39" w:unhideWhenUsed="1"/>
+    <w:lsdException w:name="toc 1" w:uiPriority="39" w:semiHidden="1" w:unhideWhenUsed="1"/>
+    <w:lsdException w:name="toc 2" w:uiPriority="39" w:semiHidden="1" w:unhideWhenUsed="1"/>
+    <w:lsdException w:name="toc 3" w:uiPriority="39" w:semiHidden="1" w:unhideWhenUsed="1"/>
+    <w:lsdException w:name="toc 4" w:uiPriority="39" w:semiHidden="1" w:unhideWhenUsed="1"/>
+    <w:lsdException w:name="toc 5" w:uiPriority="39" w:semiHidden="1" w:unhideWhenUsed="1"/>
+    <w:lsdException w:name="toc 6" w:uiPriority="39" w:semiHidden="1" w:unhideWhenUsed="1"/>
+    <w:lsdException w:name="toc 7" w:uiPriority="39" w:semiHidden="1" w:unhideWhenUsed="1"/>
+    <w:lsdException w:name="toc 8" w:uiPriority="39" w:semiHidden="1" w:unhideWhenUsed="1"/>
+    <w:lsdException w:name="toc 9" w:uiPriority="39" w:semiHidden="1" w:unhideWhenUsed="1"/>
     <w:lsdException w:name="Normal Indent" w:semiHidden="1" w:unhideWhenUsed="1"/>
     <w:lsdException w:name="footnote text" w:semiHidden="1" w:unhideWhenUsed="1"/>
     <w:lsdException w:name="annotation text" w:semiHidden="1" w:unhideWhenUsed="1"/>
     <w:lsdException w:name="header" w:semiHidden="1" w:unhideWhenUsed="1"/>
     <w:lsdException w:name="footer" w:semiHidden="1" w:unhideWhenUsed="1"/>
     <w:lsdException w:name="index heading" w:semiHidden="1" w:unhideWhenUsed="1"/>
-    <w:lsdException w:name="caption" w:semiHidden="1" w:uiPriority="35" w:unhideWhenUsed="1" w:qFormat="1"/>
+    <w:lsdException w:name="caption" w:uiPriority="35" w:semiHidden="1" w:unhideWhenUsed="1" w:qFormat="1"/>
     <w:lsdException w:name="table of figures" w:semiHidden="1" w:unhideWhenUsed="1"/>
     <w:lsdException w:name="envelope address" w:semiHidden="1" w:unhideWhenUsed="1"/>
     <w:lsdException w:name="envelope return" w:semiHidden="1" w:unhideWhenUsed="1"/>
@@ -3001,7 +4359,7 @@
     <w:lsdException w:name="Title" w:uiPriority="10" w:qFormat="1"/>
     <w:lsdException w:name="Closing" w:semiHidden="1" w:unhideWhenUsed="1"/>
     <w:lsdException w:name="Signature" w:semiHidden="1" w:unhideWhenUsed="1"/>
-    <w:lsdException w:name="Default Paragraph Font" w:semiHidden="1" w:uiPriority="1" w:unhideWhenUsed="1"/>
+    <w:lsdException w:name="Default Paragraph Font" w:uiPriority="1" w:semiHidden="1" w:unhideWhenUsed="1"/>
     <w:lsdException w:name="Body Text" w:semiHidden="1" w:unhideWhenUsed="1"/>
     <w:lsdException w:name="Body Text Indent" w:semiHidden="1" w:unhideWhenUsed="1"/>
     <w:lsdException w:name="List Continue" w:semiHidden="1" w:unhideWhenUsed="1"/>
@@ -3201,8 +4559,8 @@
     <w:lsdException w:name="Subtle Reference" w:uiPriority="31" w:qFormat="1"/>
     <w:lsdException w:name="Intense Reference" w:uiPriority="32" w:qFormat="1"/>
     <w:lsdException w:name="Book Title" w:uiPriority="33" w:qFormat="1"/>
-    <w:lsdException w:name="Bibliography" w:semiHidden="1" w:uiPriority="37" w:unhideWhenUsed="1"/>
-    <w:lsdException w:name="TOC Heading" w:semiHidden="1" w:uiPriority="39" w:unhideWhenUsed="1" w:qFormat="1"/>
+    <w:lsdException w:name="Bibliography" w:uiPriority="37" w:semiHidden="1" w:unhideWhenUsed="1"/>
+    <w:lsdException w:name="TOC Heading" w:uiPriority="39" w:semiHidden="1" w:unhideWhenUsed="1" w:qFormat="1"/>
     <w:lsdException w:name="Plain Table 1" w:uiPriority="41"/>
     <w:lsdException w:name="Plain Table 2" w:uiPriority="42"/>
     <w:lsdException w:name="Plain Table 3" w:uiPriority="43"/>
@@ -3313,7 +4671,7 @@
     <w:lsdException w:name="Unresolved Mention" w:semiHidden="1" w:unhideWhenUsed="1"/>
     <w:lsdException w:name="Smart Link" w:semiHidden="1" w:unhideWhenUsed="1"/>
   </w:latentStyles>
-  <w:style w:type="paragraph" w:default="1" w:styleId="Normal">
+  <w:style w:type="paragraph" w:styleId="Normal" w:default="1">
     <w:name w:val="Normal"/>
     <w:qFormat/>
   </w:style>
@@ -3332,7 +4690,7 @@
       <w:outlineLvl w:val="0"/>
     </w:pPr>
     <w:rPr>
-      <w:rFonts w:asciiTheme="majorHAnsi" w:eastAsiaTheme="majorEastAsia" w:hAnsiTheme="majorHAnsi" w:cstheme="majorBidi"/>
+      <w:rFonts w:asciiTheme="majorHAnsi" w:hAnsiTheme="majorHAnsi" w:eastAsiaTheme="majorEastAsia" w:cstheme="majorBidi"/>
       <w:color w:val="0F4761" w:themeColor="accent1" w:themeShade="BF"/>
       <w:sz w:val="40"/>
       <w:szCs w:val="40"/>
@@ -3355,7 +4713,7 @@
       <w:outlineLvl w:val="1"/>
     </w:pPr>
     <w:rPr>
-      <w:rFonts w:asciiTheme="majorHAnsi" w:eastAsiaTheme="majorEastAsia" w:hAnsiTheme="majorHAnsi" w:cstheme="majorBidi"/>
+      <w:rFonts w:asciiTheme="majorHAnsi" w:hAnsiTheme="majorHAnsi" w:eastAsiaTheme="majorEastAsia" w:cstheme="majorBidi"/>
       <w:color w:val="0F4761" w:themeColor="accent1" w:themeShade="BF"/>
       <w:sz w:val="32"/>
       <w:szCs w:val="32"/>
@@ -3516,12 +4874,12 @@
       <w:color w:val="272727" w:themeColor="text1" w:themeTint="D8"/>
     </w:rPr>
   </w:style>
-  <w:style w:type="character" w:default="1" w:styleId="DefaultParagraphFont">
+  <w:style w:type="character" w:styleId="DefaultParagraphFont" w:default="1">
     <w:name w:val="Default Paragraph Font"/>
     <w:uiPriority w:val="1"/>
     <w:unhideWhenUsed/>
   </w:style>
-  <w:style w:type="table" w:default="1" w:styleId="TableNormal">
+  <w:style w:type="table" w:styleId="TableNormal" w:default="1">
     <w:name w:val="Normal Table"/>
     <w:uiPriority w:val="99"/>
     <w:semiHidden/>
@@ -3536,26 +4894,26 @@
       </w:tblCellMar>
     </w:tblPr>
   </w:style>
-  <w:style w:type="numbering" w:default="1" w:styleId="NoList">
+  <w:style w:type="numbering" w:styleId="NoList" w:default="1">
     <w:name w:val="No List"/>
     <w:uiPriority w:val="99"/>
     <w:semiHidden/>
     <w:unhideWhenUsed/>
   </w:style>
-  <w:style w:type="character" w:customStyle="1" w:styleId="Heading1Char">
+  <w:style w:type="character" w:styleId="Heading1Char" w:customStyle="1">
     <w:name w:val="Heading 1 Char"/>
     <w:basedOn w:val="DefaultParagraphFont"/>
     <w:link w:val="Heading1"/>
     <w:uiPriority w:val="9"/>
     <w:rsid w:val="001F0907"/>
     <w:rPr>
-      <w:rFonts w:asciiTheme="majorHAnsi" w:eastAsiaTheme="majorEastAsia" w:hAnsiTheme="majorHAnsi" w:cstheme="majorBidi"/>
+      <w:rFonts w:asciiTheme="majorHAnsi" w:hAnsiTheme="majorHAnsi" w:eastAsiaTheme="majorEastAsia" w:cstheme="majorBidi"/>
       <w:color w:val="0F4761" w:themeColor="accent1" w:themeShade="BF"/>
       <w:sz w:val="40"/>
       <w:szCs w:val="40"/>
     </w:rPr>
   </w:style>
-  <w:style w:type="character" w:customStyle="1" w:styleId="Heading2Char">
+  <w:style w:type="character" w:styleId="Heading2Char" w:customStyle="1">
     <w:name w:val="Heading 2 Char"/>
     <w:basedOn w:val="DefaultParagraphFont"/>
     <w:link w:val="Heading2"/>
@@ -3563,13 +4921,13 @@
     <w:semiHidden/>
     <w:rsid w:val="001F0907"/>
     <w:rPr>
-      <w:rFonts w:asciiTheme="majorHAnsi" w:eastAsiaTheme="majorEastAsia" w:hAnsiTheme="majorHAnsi" w:cstheme="majorBidi"/>
+      <w:rFonts w:asciiTheme="majorHAnsi" w:hAnsiTheme="majorHAnsi" w:eastAsiaTheme="majorEastAsia" w:cstheme="majorBidi"/>
       <w:color w:val="0F4761" w:themeColor="accent1" w:themeShade="BF"/>
       <w:sz w:val="32"/>
       <w:szCs w:val="32"/>
     </w:rPr>
   </w:style>
-  <w:style w:type="character" w:customStyle="1" w:styleId="Heading3Char">
+  <w:style w:type="character" w:styleId="Heading3Char" w:customStyle="1">
     <w:name w:val="Heading 3 Char"/>
     <w:basedOn w:val="DefaultParagraphFont"/>
     <w:link w:val="Heading3"/>
@@ -3583,7 +4941,7 @@
       <w:szCs w:val="28"/>
     </w:rPr>
   </w:style>
-  <w:style w:type="character" w:customStyle="1" w:styleId="Heading4Char">
+  <w:style w:type="character" w:styleId="Heading4Char" w:customStyle="1">
     <w:name w:val="Heading 4 Char"/>
     <w:basedOn w:val="DefaultParagraphFont"/>
     <w:link w:val="Heading4"/>
@@ -3597,7 +4955,7 @@
       <w:color w:val="0F4761" w:themeColor="accent1" w:themeShade="BF"/>
     </w:rPr>
   </w:style>
-  <w:style w:type="character" w:customStyle="1" w:styleId="Heading5Char">
+  <w:style w:type="character" w:styleId="Heading5Char" w:customStyle="1">
     <w:name w:val="Heading 5 Char"/>
     <w:basedOn w:val="DefaultParagraphFont"/>
     <w:link w:val="Heading5"/>
@@ -3609,7 +4967,7 @@
       <w:color w:val="0F4761" w:themeColor="accent1" w:themeShade="BF"/>
     </w:rPr>
   </w:style>
-  <w:style w:type="character" w:customStyle="1" w:styleId="Heading6Char">
+  <w:style w:type="character" w:styleId="Heading6Char" w:customStyle="1">
     <w:name w:val="Heading 6 Char"/>
     <w:basedOn w:val="DefaultParagraphFont"/>
     <w:link w:val="Heading6"/>
@@ -3623,7 +4981,7 @@
       <w:color w:val="595959" w:themeColor="text1" w:themeTint="A6"/>
     </w:rPr>
   </w:style>
-  <w:style w:type="character" w:customStyle="1" w:styleId="Heading7Char">
+  <w:style w:type="character" w:styleId="Heading7Char" w:customStyle="1">
     <w:name w:val="Heading 7 Char"/>
     <w:basedOn w:val="DefaultParagraphFont"/>
     <w:link w:val="Heading7"/>
@@ -3635,7 +4993,7 @@
       <w:color w:val="595959" w:themeColor="text1" w:themeTint="A6"/>
     </w:rPr>
   </w:style>
-  <w:style w:type="character" w:customStyle="1" w:styleId="Heading8Char">
+  <w:style w:type="character" w:styleId="Heading8Char" w:customStyle="1">
     <w:name w:val="Heading 8 Char"/>
     <w:basedOn w:val="DefaultParagraphFont"/>
     <w:link w:val="Heading8"/>
@@ -3649,7 +5007,7 @@
       <w:color w:val="272727" w:themeColor="text1" w:themeTint="D8"/>
     </w:rPr>
   </w:style>
-  <w:style w:type="character" w:customStyle="1" w:styleId="Heading9Char">
+  <w:style w:type="character" w:styleId="Heading9Char" w:customStyle="1">
     <w:name w:val="Heading 9 Char"/>
     <w:basedOn w:val="DefaultParagraphFont"/>
     <w:link w:val="Heading9"/>
@@ -3674,21 +5032,21 @@
       <w:contextualSpacing/>
     </w:pPr>
     <w:rPr>
-      <w:rFonts w:asciiTheme="majorHAnsi" w:eastAsiaTheme="majorEastAsia" w:hAnsiTheme="majorHAnsi" w:cstheme="majorBidi"/>
+      <w:rFonts w:asciiTheme="majorHAnsi" w:hAnsiTheme="majorHAnsi" w:eastAsiaTheme="majorEastAsia" w:cstheme="majorBidi"/>
       <w:spacing w:val="-10"/>
       <w:kern w:val="28"/>
       <w:sz w:val="56"/>
       <w:szCs w:val="56"/>
     </w:rPr>
   </w:style>
-  <w:style w:type="character" w:customStyle="1" w:styleId="TitleChar">
+  <w:style w:type="character" w:styleId="TitleChar" w:customStyle="1">
     <w:name w:val="Title Char"/>
     <w:basedOn w:val="DefaultParagraphFont"/>
     <w:link w:val="Title"/>
     <w:uiPriority w:val="10"/>
     <w:rsid w:val="001F0907"/>
     <w:rPr>
-      <w:rFonts w:asciiTheme="majorHAnsi" w:eastAsiaTheme="majorEastAsia" w:hAnsiTheme="majorHAnsi" w:cstheme="majorBidi"/>
+      <w:rFonts w:asciiTheme="majorHAnsi" w:hAnsiTheme="majorHAnsi" w:eastAsiaTheme="majorEastAsia" w:cstheme="majorBidi"/>
       <w:spacing w:val="-10"/>
       <w:kern w:val="28"/>
       <w:sz w:val="56"/>
@@ -3716,7 +5074,7 @@
       <w:szCs w:val="28"/>
     </w:rPr>
   </w:style>
-  <w:style w:type="character" w:customStyle="1" w:styleId="SubtitleChar">
+  <w:style w:type="character" w:styleId="SubtitleChar" w:customStyle="1">
     <w:name w:val="Subtitle Char"/>
     <w:basedOn w:val="DefaultParagraphFont"/>
     <w:link w:val="Subtitle"/>
@@ -3748,7 +5106,7 @@
       <w:color w:val="404040" w:themeColor="text1" w:themeTint="BF"/>
     </w:rPr>
   </w:style>
-  <w:style w:type="character" w:customStyle="1" w:styleId="QuoteChar">
+  <w:style w:type="character" w:styleId="QuoteChar" w:customStyle="1">
     <w:name w:val="Quote Char"/>
     <w:basedOn w:val="DefaultParagraphFont"/>
     <w:link w:val="Quote"/>
@@ -3793,8 +5151,8 @@
     <w:rsid w:val="001F0907"/>
     <w:pPr>
       <w:pBdr>
-        <w:top w:val="single" w:sz="4" w:space="10" w:color="0F4761" w:themeColor="accent1" w:themeShade="BF"/>
-        <w:bottom w:val="single" w:sz="4" w:space="10" w:color="0F4761" w:themeColor="accent1" w:themeShade="BF"/>
+        <w:top w:val="single" w:color="0F4761" w:themeColor="accent1" w:themeShade="BF" w:sz="4" w:space="10"/>
+        <w:bottom w:val="single" w:color="0F4761" w:themeColor="accent1" w:themeShade="BF" w:sz="4" w:space="10"/>
       </w:pBdr>
       <w:spacing w:before="360" w:after="360"/>
       <w:ind w:left="864" w:right="864"/>
@@ -3806,7 +5164,7 @@
       <w:color w:val="0F4761" w:themeColor="accent1" w:themeShade="BF"/>
     </w:rPr>
   </w:style>
-  <w:style w:type="character" w:customStyle="1" w:styleId="IntenseQuoteChar">
+  <w:style w:type="character" w:styleId="IntenseQuoteChar" w:customStyle="1">
     <w:name w:val="Intense Quote Char"/>
     <w:basedOn w:val="DefaultParagraphFont"/>
     <w:link w:val="IntenseQuote"/>

</xml_diff>